<commit_message>
activiteiten en trello aan werkplan toegevoegd
</commit_message>
<xml_diff>
--- a/Werkplan/Werkplan PVRE.docx
+++ b/Werkplan/Werkplan PVRE.docx
@@ -219,6 +219,13 @@
     </w:p>
     <w:sdt>
       <w:sdtPr>
+        <w:rPr>
+          <w:rFonts w:asciiTheme="minorHAnsi" w:eastAsiaTheme="minorHAnsi" w:hAnsiTheme="minorHAnsi" w:cstheme="minorBidi"/>
+          <w:color w:val="auto"/>
+          <w:sz w:val="22"/>
+          <w:szCs w:val="22"/>
+          <w:lang w:eastAsia="en-US"/>
+        </w:rPr>
         <w:id w:val="-1123842590"/>
         <w:docPartObj>
           <w:docPartGallery w:val="Table of Contents"/>
@@ -227,13 +234,8 @@
       </w:sdtPr>
       <w:sdtEndPr>
         <w:rPr>
-          <w:rFonts w:asciiTheme="minorHAnsi" w:eastAsiaTheme="minorHAnsi" w:hAnsiTheme="minorHAnsi" w:cstheme="minorBidi"/>
           <w:b/>
           <w:bCs/>
-          <w:color w:val="auto"/>
-          <w:sz w:val="22"/>
-          <w:szCs w:val="22"/>
-          <w:lang w:eastAsia="en-US"/>
         </w:rPr>
       </w:sdtEndPr>
       <w:sdtContent>
@@ -266,7 +268,7 @@
           <w:r>
             <w:fldChar w:fldCharType="separate"/>
           </w:r>
-          <w:hyperlink w:anchor="_Toc499125981" w:history="1">
+          <w:hyperlink w:anchor="_Toc499476681" w:history="1">
             <w:r>
               <w:rPr>
                 <w:rStyle w:val="Hyperlink"/>
@@ -293,7 +295,7 @@
                 <w:noProof/>
                 <w:webHidden/>
               </w:rPr>
-              <w:instrText xml:space="preserve"> PAGEREF _Toc499125981 \h </w:instrText>
+              <w:instrText xml:space="preserve"> PAGEREF _Toc499476681 \h </w:instrText>
             </w:r>
             <w:r>
               <w:rPr>
@@ -331,10 +333,12 @@
               <w:tab w:val="right" w:leader="dot" w:pos="9062"/>
             </w:tabs>
             <w:rPr>
+              <w:rFonts w:eastAsiaTheme="minorEastAsia"/>
               <w:noProof/>
+              <w:lang w:eastAsia="nl-NL"/>
             </w:rPr>
           </w:pPr>
-          <w:hyperlink w:anchor="_Toc499125982" w:history="1">
+          <w:hyperlink w:anchor="_Toc499476682" w:history="1">
             <w:r>
               <w:rPr>
                 <w:rStyle w:val="Hyperlink"/>
@@ -361,7 +365,7 @@
                 <w:noProof/>
                 <w:webHidden/>
               </w:rPr>
-              <w:instrText xml:space="preserve"> PAGEREF _Toc499125982 \h </w:instrText>
+              <w:instrText xml:space="preserve"> PAGEREF _Toc499476682 \h </w:instrText>
             </w:r>
             <w:r>
               <w:rPr>
@@ -399,10 +403,12 @@
               <w:tab w:val="right" w:leader="dot" w:pos="9062"/>
             </w:tabs>
             <w:rPr>
+              <w:rFonts w:eastAsiaTheme="minorEastAsia"/>
               <w:noProof/>
+              <w:lang w:eastAsia="nl-NL"/>
             </w:rPr>
           </w:pPr>
-          <w:hyperlink w:anchor="_Toc499125983" w:history="1">
+          <w:hyperlink w:anchor="_Toc499476683" w:history="1">
             <w:r>
               <w:rPr>
                 <w:rStyle w:val="Hyperlink"/>
@@ -429,7 +435,7 @@
                 <w:noProof/>
                 <w:webHidden/>
               </w:rPr>
-              <w:instrText xml:space="preserve"> PAGEREF _Toc499125983 \h </w:instrText>
+              <w:instrText xml:space="preserve"> PAGEREF _Toc499476683 \h </w:instrText>
             </w:r>
             <w:r>
               <w:rPr>
@@ -467,10 +473,12 @@
               <w:tab w:val="right" w:leader="dot" w:pos="9062"/>
             </w:tabs>
             <w:rPr>
+              <w:rFonts w:eastAsiaTheme="minorEastAsia"/>
               <w:noProof/>
+              <w:lang w:eastAsia="nl-NL"/>
             </w:rPr>
           </w:pPr>
-          <w:hyperlink w:anchor="_Toc499125984" w:history="1">
+          <w:hyperlink w:anchor="_Toc499476684" w:history="1">
             <w:r>
               <w:rPr>
                 <w:rStyle w:val="Hyperlink"/>
@@ -497,7 +505,7 @@
                 <w:noProof/>
                 <w:webHidden/>
               </w:rPr>
-              <w:instrText xml:space="preserve"> PAGEREF _Toc499125984 \h </w:instrText>
+              <w:instrText xml:space="preserve"> PAGEREF _Toc499476684 \h </w:instrText>
             </w:r>
             <w:r>
               <w:rPr>
@@ -535,10 +543,12 @@
               <w:tab w:val="right" w:leader="dot" w:pos="9062"/>
             </w:tabs>
             <w:rPr>
+              <w:rFonts w:eastAsiaTheme="minorEastAsia"/>
               <w:noProof/>
+              <w:lang w:eastAsia="nl-NL"/>
             </w:rPr>
           </w:pPr>
-          <w:hyperlink w:anchor="_Toc499125985" w:history="1">
+          <w:hyperlink w:anchor="_Toc499476685" w:history="1">
             <w:r>
               <w:rPr>
                 <w:rStyle w:val="Hyperlink"/>
@@ -565,7 +575,7 @@
                 <w:noProof/>
                 <w:webHidden/>
               </w:rPr>
-              <w:instrText xml:space="preserve"> PAGEREF _Toc499125985 \h </w:instrText>
+              <w:instrText xml:space="preserve"> PAGEREF _Toc499476685 \h </w:instrText>
             </w:r>
             <w:r>
               <w:rPr>
@@ -608,7 +618,7 @@
               <w:lang w:eastAsia="nl-NL"/>
             </w:rPr>
           </w:pPr>
-          <w:hyperlink w:anchor="_Toc499125986" w:history="1">
+          <w:hyperlink w:anchor="_Toc499476686" w:history="1">
             <w:r>
               <w:rPr>
                 <w:rStyle w:val="Hyperlink"/>
@@ -635,7 +645,7 @@
                 <w:noProof/>
                 <w:webHidden/>
               </w:rPr>
-              <w:instrText xml:space="preserve"> PAGEREF _Toc499125986 \h </w:instrText>
+              <w:instrText xml:space="preserve"> PAGEREF _Toc499476686 \h </w:instrText>
             </w:r>
             <w:r>
               <w:rPr>
@@ -673,16 +683,18 @@
               <w:tab w:val="right" w:leader="dot" w:pos="9062"/>
             </w:tabs>
             <w:rPr>
+              <w:rFonts w:eastAsiaTheme="minorEastAsia"/>
               <w:noProof/>
+              <w:lang w:eastAsia="nl-NL"/>
             </w:rPr>
           </w:pPr>
-          <w:hyperlink w:anchor="_Toc499125987" w:history="1">
+          <w:hyperlink w:anchor="_Toc499476687" w:history="1">
             <w:r>
               <w:rPr>
                 <w:rStyle w:val="Hyperlink"/>
                 <w:noProof/>
               </w:rPr>
-              <w:t>2.1 De taken</w:t>
+              <w:t>2.1 De taken &amp; de activiteiten</w:t>
             </w:r>
             <w:r>
               <w:rPr>
@@ -703,7 +715,7 @@
                 <w:noProof/>
                 <w:webHidden/>
               </w:rPr>
-              <w:instrText xml:space="preserve"> PAGEREF _Toc499125987 \h </w:instrText>
+              <w:instrText xml:space="preserve"> PAGEREF _Toc499476687 \h </w:instrText>
             </w:r>
             <w:r>
               <w:rPr>
@@ -741,16 +753,18 @@
               <w:tab w:val="right" w:leader="dot" w:pos="9062"/>
             </w:tabs>
             <w:rPr>
+              <w:rFonts w:eastAsiaTheme="minorEastAsia"/>
               <w:noProof/>
+              <w:lang w:eastAsia="nl-NL"/>
             </w:rPr>
           </w:pPr>
-          <w:hyperlink w:anchor="_Toc499125988" w:history="1">
+          <w:hyperlink w:anchor="_Toc499476688" w:history="1">
             <w:r>
               <w:rPr>
                 <w:rStyle w:val="Hyperlink"/>
                 <w:noProof/>
               </w:rPr>
-              <w:t>2.2 De activiteiten</w:t>
+              <w:t>2.2 Wie voert wat uit?</w:t>
             </w:r>
             <w:r>
               <w:rPr>
@@ -771,143 +785,7 @@
                 <w:noProof/>
                 <w:webHidden/>
               </w:rPr>
-              <w:instrText xml:space="preserve"> PAGEREF _Toc499125988 \h </w:instrText>
-            </w:r>
-            <w:r>
-              <w:rPr>
-                <w:noProof/>
-                <w:webHidden/>
-              </w:rPr>
-            </w:r>
-            <w:r>
-              <w:rPr>
-                <w:noProof/>
-                <w:webHidden/>
-              </w:rPr>
-              <w:fldChar w:fldCharType="separate"/>
-            </w:r>
-            <w:r>
-              <w:rPr>
-                <w:noProof/>
-                <w:webHidden/>
-              </w:rPr>
-              <w:t>4</w:t>
-            </w:r>
-            <w:r>
-              <w:rPr>
-                <w:noProof/>
-                <w:webHidden/>
-              </w:rPr>
-              <w:fldChar w:fldCharType="end"/>
-            </w:r>
-          </w:hyperlink>
-        </w:p>
-        <w:p>
-          <w:pPr>
-            <w:pStyle w:val="Inhopg2"/>
-            <w:tabs>
-              <w:tab w:val="right" w:leader="dot" w:pos="9062"/>
-            </w:tabs>
-            <w:rPr>
-              <w:noProof/>
-            </w:rPr>
-          </w:pPr>
-          <w:hyperlink w:anchor="_Toc499125989" w:history="1">
-            <w:r>
-              <w:rPr>
-                <w:rStyle w:val="Hyperlink"/>
-                <w:noProof/>
-              </w:rPr>
-              <w:t>2.3 Wie voert wat uit?</w:t>
-            </w:r>
-            <w:r>
-              <w:rPr>
-                <w:noProof/>
-                <w:webHidden/>
-              </w:rPr>
-              <w:tab/>
-            </w:r>
-            <w:r>
-              <w:rPr>
-                <w:noProof/>
-                <w:webHidden/>
-              </w:rPr>
-              <w:fldChar w:fldCharType="begin"/>
-            </w:r>
-            <w:r>
-              <w:rPr>
-                <w:noProof/>
-                <w:webHidden/>
-              </w:rPr>
-              <w:instrText xml:space="preserve"> PAGEREF _Toc499125989 \h </w:instrText>
-            </w:r>
-            <w:r>
-              <w:rPr>
-                <w:noProof/>
-                <w:webHidden/>
-              </w:rPr>
-            </w:r>
-            <w:r>
-              <w:rPr>
-                <w:noProof/>
-                <w:webHidden/>
-              </w:rPr>
-              <w:fldChar w:fldCharType="separate"/>
-            </w:r>
-            <w:r>
-              <w:rPr>
-                <w:noProof/>
-                <w:webHidden/>
-              </w:rPr>
-              <w:t>4</w:t>
-            </w:r>
-            <w:r>
-              <w:rPr>
-                <w:noProof/>
-                <w:webHidden/>
-              </w:rPr>
-              <w:fldChar w:fldCharType="end"/>
-            </w:r>
-          </w:hyperlink>
-        </w:p>
-        <w:p>
-          <w:pPr>
-            <w:pStyle w:val="Inhopg2"/>
-            <w:tabs>
-              <w:tab w:val="right" w:leader="dot" w:pos="9062"/>
-            </w:tabs>
-            <w:rPr>
-              <w:noProof/>
-            </w:rPr>
-          </w:pPr>
-          <w:hyperlink w:anchor="_Toc499125990" w:history="1">
-            <w:r>
-              <w:rPr>
-                <w:rStyle w:val="Hyperlink"/>
-                <w:noProof/>
-              </w:rPr>
-              <w:t>Tabelvorm</w:t>
-            </w:r>
-            <w:r>
-              <w:rPr>
-                <w:noProof/>
-                <w:webHidden/>
-              </w:rPr>
-              <w:tab/>
-            </w:r>
-            <w:r>
-              <w:rPr>
-                <w:noProof/>
-                <w:webHidden/>
-              </w:rPr>
-              <w:fldChar w:fldCharType="begin"/>
-            </w:r>
-            <w:r>
-              <w:rPr>
-                <w:noProof/>
-                <w:webHidden/>
-              </w:rPr>
-              <w:instrText xml:space="preserve"> PAGEREF _Toc499125990 \h </w:instrText>
+              <w:instrText xml:space="preserve"> PAGEREF _Toc499476688 \h </w:instrText>
             </w:r>
             <w:r>
               <w:rPr>
@@ -950,7 +828,7 @@
               <w:lang w:eastAsia="nl-NL"/>
             </w:rPr>
           </w:pPr>
-          <w:hyperlink w:anchor="_Toc499125991" w:history="1">
+          <w:hyperlink w:anchor="_Toc499476689" w:history="1">
             <w:r>
               <w:rPr>
                 <w:rStyle w:val="Hyperlink"/>
@@ -977,7 +855,7 @@
                 <w:noProof/>
                 <w:webHidden/>
               </w:rPr>
-              <w:instrText xml:space="preserve"> PAGEREF _Toc499125991 \h </w:instrText>
+              <w:instrText xml:space="preserve"> PAGEREF _Toc499476689 \h </w:instrText>
             </w:r>
             <w:r>
               <w:rPr>
@@ -1015,10 +893,12 @@
               <w:tab w:val="right" w:leader="dot" w:pos="9062"/>
             </w:tabs>
             <w:rPr>
+              <w:rFonts w:eastAsiaTheme="minorEastAsia"/>
               <w:noProof/>
+              <w:lang w:eastAsia="nl-NL"/>
             </w:rPr>
           </w:pPr>
-          <w:hyperlink w:anchor="_Toc499125992" w:history="1">
+          <w:hyperlink w:anchor="_Toc499476690" w:history="1">
             <w:r>
               <w:rPr>
                 <w:rStyle w:val="Hyperlink"/>
@@ -1045,7 +925,77 @@
                 <w:noProof/>
                 <w:webHidden/>
               </w:rPr>
-              <w:instrText xml:space="preserve"> PAGEREF _Toc499125992 \h </w:instrText>
+              <w:instrText xml:space="preserve"> PAGEREF _Toc499476690 \h </w:instrText>
+            </w:r>
+            <w:r>
+              <w:rPr>
+                <w:noProof/>
+                <w:webHidden/>
+              </w:rPr>
+            </w:r>
+            <w:r>
+              <w:rPr>
+                <w:noProof/>
+                <w:webHidden/>
+              </w:rPr>
+              <w:fldChar w:fldCharType="separate"/>
+            </w:r>
+            <w:r>
+              <w:rPr>
+                <w:noProof/>
+                <w:webHidden/>
+              </w:rPr>
+              <w:t>5</w:t>
+            </w:r>
+            <w:r>
+              <w:rPr>
+                <w:noProof/>
+                <w:webHidden/>
+              </w:rPr>
+              <w:fldChar w:fldCharType="end"/>
+            </w:r>
+          </w:hyperlink>
+        </w:p>
+        <w:p>
+          <w:pPr>
+            <w:pStyle w:val="Inhopg2"/>
+            <w:tabs>
+              <w:tab w:val="right" w:leader="dot" w:pos="9062"/>
+            </w:tabs>
+            <w:rPr>
+              <w:rFonts w:eastAsiaTheme="minorEastAsia"/>
+              <w:noProof/>
+              <w:lang w:eastAsia="nl-NL"/>
+            </w:rPr>
+          </w:pPr>
+          <w:hyperlink w:anchor="_Toc499476691" w:history="1">
+            <w:r>
+              <w:rPr>
+                <w:rStyle w:val="Hyperlink"/>
+                <w:noProof/>
+              </w:rPr>
+              <w:t>3.2 De activiteiten</w:t>
+            </w:r>
+            <w:r>
+              <w:rPr>
+                <w:noProof/>
+                <w:webHidden/>
+              </w:rPr>
+              <w:tab/>
+            </w:r>
+            <w:r>
+              <w:rPr>
+                <w:noProof/>
+                <w:webHidden/>
+              </w:rPr>
+              <w:fldChar w:fldCharType="begin"/>
+            </w:r>
+            <w:r>
+              <w:rPr>
+                <w:noProof/>
+                <w:webHidden/>
+              </w:rPr>
+              <w:instrText xml:space="preserve"> PAGEREF _Toc499476691 \h </w:instrText>
             </w:r>
             <w:r>
               <w:rPr>
@@ -1095,7 +1045,10 @@
         </w:rPr>
       </w:pPr>
     </w:p>
-    <w:p/>
+    <w:p>
+      <w:bookmarkStart w:id="0" w:name="_GoBack"/>
+      <w:bookmarkEnd w:id="0"/>
+    </w:p>
     <w:p>
       <w:r>
         <w:br w:type="page"/>
@@ -1105,22 +1058,22 @@
       <w:pPr>
         <w:pStyle w:val="Kop1"/>
       </w:pPr>
-      <w:bookmarkStart w:id="0" w:name="_Toc499125981"/>
+      <w:bookmarkStart w:id="1" w:name="_Toc499476681"/>
       <w:r>
         <w:lastRenderedPageBreak/>
         <w:t>1. Projectbeschrijving</w:t>
       </w:r>
-      <w:bookmarkEnd w:id="0"/>
+      <w:bookmarkEnd w:id="1"/>
     </w:p>
     <w:p>
       <w:pPr>
         <w:pStyle w:val="Kop2"/>
       </w:pPr>
-      <w:bookmarkStart w:id="1" w:name="_Toc499125982"/>
+      <w:bookmarkStart w:id="2" w:name="_Toc499476682"/>
       <w:r>
         <w:t>1.1 Aanleiding</w:t>
       </w:r>
-      <w:bookmarkEnd w:id="1"/>
+      <w:bookmarkEnd w:id="2"/>
     </w:p>
     <w:p>
       <w:r>
@@ -1155,11 +1108,11 @@
       <w:pPr>
         <w:pStyle w:val="Kop2"/>
       </w:pPr>
-      <w:bookmarkStart w:id="2" w:name="_Toc499125983"/>
+      <w:bookmarkStart w:id="3" w:name="_Toc499476683"/>
       <w:r>
         <w:t>1.2 Beschrijving van de inhoud</w:t>
       </w:r>
-      <w:bookmarkEnd w:id="2"/>
+      <w:bookmarkEnd w:id="3"/>
     </w:p>
     <w:p>
       <w:r>
@@ -1210,14 +1163,14 @@
       <w:pPr>
         <w:pStyle w:val="Kop2"/>
       </w:pPr>
-      <w:bookmarkStart w:id="3" w:name="_Toc499125984"/>
+      <w:bookmarkStart w:id="4" w:name="_Toc499476684"/>
       <w:r>
         <w:t>1.3</w:t>
       </w:r>
       <w:r>
         <w:t xml:space="preserve"> Doelstelling</w:t>
       </w:r>
-      <w:bookmarkEnd w:id="3"/>
+      <w:bookmarkEnd w:id="4"/>
     </w:p>
     <w:p>
       <w:r>
@@ -1235,11 +1188,11 @@
       <w:pPr>
         <w:pStyle w:val="Kop2"/>
       </w:pPr>
-      <w:bookmarkStart w:id="4" w:name="_Toc499125985"/>
+      <w:bookmarkStart w:id="5" w:name="_Toc499476685"/>
       <w:r>
         <w:t>1.4 Eisen en deadlines</w:t>
       </w:r>
-      <w:bookmarkEnd w:id="4"/>
+      <w:bookmarkEnd w:id="5"/>
     </w:p>
     <w:p>
       <w:r>
@@ -1276,22 +1229,21 @@
       <w:pPr>
         <w:pStyle w:val="Kop1"/>
       </w:pPr>
-      <w:bookmarkStart w:id="5" w:name="_Toc499125986"/>
+      <w:bookmarkStart w:id="6" w:name="_Toc499476686"/>
       <w:r>
         <w:lastRenderedPageBreak/>
         <w:t>2. Activiteitenbeschrijving</w:t>
       </w:r>
-      <w:bookmarkEnd w:id="5"/>
+      <w:bookmarkEnd w:id="6"/>
     </w:p>
     <w:p>
       <w:pPr>
         <w:pStyle w:val="Kop2"/>
       </w:pPr>
-      <w:bookmarkStart w:id="6" w:name="_Toc499125987"/>
+      <w:bookmarkStart w:id="7" w:name="_Toc499476687"/>
       <w:r>
         <w:t>2.1 De taken</w:t>
       </w:r>
-      <w:bookmarkEnd w:id="6"/>
       <w:r>
         <w:t xml:space="preserve"> &amp;</w:t>
       </w:r>
@@ -1299,11 +1251,9 @@
         <w:t xml:space="preserve"> </w:t>
       </w:r>
       <w:r>
-        <w:t>d</w:t>
-      </w:r>
-      <w:r>
-        <w:t>e activiteiten</w:t>
-      </w:r>
+        <w:t>de activiteiten</w:t>
+      </w:r>
+      <w:bookmarkEnd w:id="7"/>
     </w:p>
     <w:p>
       <w:r>
@@ -1354,7 +1304,7 @@
       <w:pPr>
         <w:pStyle w:val="Kop2"/>
       </w:pPr>
-      <w:bookmarkStart w:id="7" w:name="_Toc499125989"/>
+      <w:bookmarkStart w:id="8" w:name="_Toc499476688"/>
       <w:r>
         <w:t>2.</w:t>
       </w:r>
@@ -1364,45 +1314,111 @@
       <w:r>
         <w:t xml:space="preserve"> Wie voert wat uit?</w:t>
       </w:r>
-      <w:bookmarkEnd w:id="7"/>
-    </w:p>
-    <w:p>
-      <w:pPr>
-        <w:pStyle w:val="Kop2"/>
-      </w:pPr>
-      <w:bookmarkStart w:id="8" w:name="_Toc499125990"/>
+      <w:bookmarkEnd w:id="8"/>
+    </w:p>
+    <w:p>
+      <w:r>
+        <w:t xml:space="preserve">De taken die wij als groep moeten uitvoeren hebben we gezet in </w:t>
+      </w:r>
+      <w:proofErr w:type="spellStart"/>
+      <w:r>
+        <w:t>Trello</w:t>
+      </w:r>
+      <w:proofErr w:type="spellEnd"/>
+      <w:r>
+        <w:t xml:space="preserve">. </w:t>
+      </w:r>
+      <w:proofErr w:type="spellStart"/>
+      <w:r>
+        <w:t>Trello</w:t>
+      </w:r>
+      <w:proofErr w:type="spellEnd"/>
+      <w:r>
+        <w:t xml:space="preserve"> is een bord waar je verschillende taken aan kan maken en die kan je dan aanwijzen aan een persoon. Je kan bij de beschrijving van elk item ook in details erbij zetten wat het item precies inhoud en je kan dan bijvoorbeeld ook een checklist toevoegen. Bijna alle taken doen wij met de groep samen omdat dit het beste werkt dus het is niet dat er een taak aan 1 persoon wordt gekoppeld.</w:t>
+      </w:r>
+    </w:p>
+    <w:p>
+      <w:r>
+        <w:t>Hieronder kan je het bord zien dat wij hebben gemaakt voor deze opdracht. Hierin staan de taken die nog gedaan moeten worden en ook die al klaar zijn. Zo is er een duidelijk overzicht van wat er nog moet gebeuren.</w:t>
+      </w:r>
+    </w:p>
+    <w:p>
       <w:r>
         <w:rPr>
-          <w:rFonts w:asciiTheme="minorHAnsi" w:eastAsiaTheme="minorHAnsi" w:hAnsiTheme="minorHAnsi" w:cstheme="minorBidi"/>
-          <w:color w:val="auto"/>
-          <w:sz w:val="22"/>
-          <w:szCs w:val="22"/>
+          <w:noProof/>
         </w:rPr>
-        <w:t>Tabelvorm</w:t>
-      </w:r>
-      <w:bookmarkEnd w:id="8"/>
+        <w:drawing>
+          <wp:inline distT="0" distB="0" distL="0" distR="0" wp14:anchorId="4CDE88AA" wp14:editId="26C40518">
+            <wp:extent cx="5760720" cy="2883535"/>
+            <wp:effectExtent l="0" t="0" r="0" b="0"/>
+            <wp:docPr id="4" name="Afbeelding 4"/>
+            <wp:cNvGraphicFramePr>
+              <a:graphicFrameLocks xmlns:a="http://schemas.openxmlformats.org/drawingml/2006/main" noChangeAspect="1"/>
+            </wp:cNvGraphicFramePr>
+            <a:graphic xmlns:a="http://schemas.openxmlformats.org/drawingml/2006/main">
+              <a:graphicData uri="http://schemas.openxmlformats.org/drawingml/2006/picture">
+                <pic:pic xmlns:pic="http://schemas.openxmlformats.org/drawingml/2006/picture">
+                  <pic:nvPicPr>
+                    <pic:cNvPr id="1" name=""/>
+                    <pic:cNvPicPr/>
+                  </pic:nvPicPr>
+                  <pic:blipFill>
+                    <a:blip r:embed="rId10"/>
+                    <a:stretch>
+                      <a:fillRect/>
+                    </a:stretch>
+                  </pic:blipFill>
+                  <pic:spPr>
+                    <a:xfrm>
+                      <a:off x="0" y="0"/>
+                      <a:ext cx="5760720" cy="2883535"/>
+                    </a:xfrm>
+                    <a:prstGeom prst="rect">
+                      <a:avLst/>
+                    </a:prstGeom>
+                  </pic:spPr>
+                </pic:pic>
+              </a:graphicData>
+            </a:graphic>
+          </wp:inline>
+        </w:drawing>
+      </w:r>
     </w:p>
     <w:p>
       <w:pPr>
         <w:tabs>
           <w:tab w:val="left" w:pos="1753"/>
         </w:tabs>
-      </w:pPr>
-      <w:r>
-        <w:tab/>
-      </w:r>
-    </w:p>
-    <w:p/>
-    <w:p>
-      <w:r>
-        <w:br w:type="page"/>
+        <w:rPr>
+          <w:i/>
+        </w:rPr>
+      </w:pPr>
+      <w:r>
+        <w:rPr>
+          <w:i/>
+        </w:rPr>
+        <w:t xml:space="preserve">Afbeelding 1: </w:t>
+      </w:r>
+      <w:proofErr w:type="spellStart"/>
+      <w:r>
+        <w:rPr>
+          <w:i/>
+        </w:rPr>
+        <w:t>Trello</w:t>
+      </w:r>
+      <w:proofErr w:type="spellEnd"/>
+      <w:r>
+        <w:rPr>
+          <w:i/>
+        </w:rPr>
+        <w:t xml:space="preserve"> bord</w:t>
       </w:r>
     </w:p>
     <w:p>
       <w:pPr>
         <w:pStyle w:val="Kop1"/>
       </w:pPr>
-      <w:bookmarkStart w:id="9" w:name="_Toc499125991"/>
+      <w:bookmarkStart w:id="9" w:name="_Toc499476689"/>
       <w:r>
         <w:lastRenderedPageBreak/>
         <w:t>3. Planning van het project</w:t>
@@ -1413,7 +1429,7 @@
       <w:pPr>
         <w:pStyle w:val="Kop2"/>
       </w:pPr>
-      <w:bookmarkStart w:id="10" w:name="_Toc499125992"/>
+      <w:bookmarkStart w:id="10" w:name="_Toc499476690"/>
       <w:r>
         <w:t>3.1 Deadlines</w:t>
       </w:r>
@@ -1662,26 +1678,701 @@
       </w:tr>
     </w:tbl>
     <w:p/>
-    <w:p/>
-    <w:p>
-      <w:bookmarkStart w:id="11" w:name="_GoBack"/>
+    <w:p>
+      <w:pPr>
+        <w:pStyle w:val="Kop2"/>
+      </w:pPr>
+      <w:bookmarkStart w:id="11" w:name="_Toc499476691"/>
+      <w:r>
+        <w:t>3.2 De activiteiten</w:t>
+      </w:r>
       <w:bookmarkEnd w:id="11"/>
     </w:p>
     <w:p>
-      <w:pPr>
-        <w:numPr>
-          <w:ilvl w:val="2"/>
-          <w:numId w:val="2"/>
-        </w:numPr>
-      </w:pPr>
-      <w:r>
-        <w:t>De activiteiten uit de activiteitenbeschrijving, wie deze uitvoert en wanneer</w:t>
-      </w:r>
-    </w:p>
+      <w:r>
+        <w:t xml:space="preserve">Er zijn verschillende activiteiten die uitgevoerd moeten worden voor dit project. Deze taken hebben we in </w:t>
+      </w:r>
+      <w:proofErr w:type="spellStart"/>
+      <w:r>
+        <w:t>Trello</w:t>
+      </w:r>
+      <w:proofErr w:type="spellEnd"/>
+      <w:r>
+        <w:t xml:space="preserve"> gezet zodat we een duidelijk overzicht hebben van wat er nog moet gebeuren.</w:t>
+      </w:r>
+    </w:p>
+    <w:p>
+      <w:r>
+        <w:t>De volgende activiteiten moeten gedaan worden:</w:t>
+      </w:r>
+    </w:p>
+    <w:tbl>
+      <w:tblPr>
+        <w:tblStyle w:val="Rastertabel4-Accent1"/>
+        <w:tblW w:w="0" w:type="auto"/>
+        <w:tblLook w:val="04A0" w:firstRow="1" w:lastRow="0" w:firstColumn="1" w:lastColumn="0" w:noHBand="0" w:noVBand="1"/>
+      </w:tblPr>
+      <w:tblGrid>
+        <w:gridCol w:w="2420"/>
+        <w:gridCol w:w="2355"/>
+        <w:gridCol w:w="2156"/>
+        <w:gridCol w:w="2131"/>
+      </w:tblGrid>
+      <w:tr>
+        <w:trPr>
+          <w:cnfStyle w:val="100000000000" w:firstRow="1" w:lastRow="0" w:firstColumn="0" w:lastColumn="0" w:oddVBand="0" w:evenVBand="0" w:oddHBand="0" w:evenHBand="0" w:firstRowFirstColumn="0" w:firstRowLastColumn="0" w:lastRowFirstColumn="0" w:lastRowLastColumn="0"/>
+        </w:trPr>
+        <w:tc>
+          <w:tcPr>
+            <w:cnfStyle w:val="001000000000" w:firstRow="0" w:lastRow="0" w:firstColumn="1" w:lastColumn="0" w:oddVBand="0" w:evenVBand="0" w:oddHBand="0" w:evenHBand="0" w:firstRowFirstColumn="0" w:firstRowLastColumn="0" w:lastRowFirstColumn="0" w:lastRowLastColumn="0"/>
+            <w:tcW w:w="2420" w:type="dxa"/>
+          </w:tcPr>
+          <w:p>
+            <w:r>
+              <w:t>Activiteit</w:t>
+            </w:r>
+          </w:p>
+        </w:tc>
+        <w:tc>
+          <w:tcPr>
+            <w:tcW w:w="2226" w:type="dxa"/>
+          </w:tcPr>
+          <w:p>
+            <w:pPr>
+              <w:cnfStyle w:val="100000000000" w:firstRow="1" w:lastRow="0" w:firstColumn="0" w:lastColumn="0" w:oddVBand="0" w:evenVBand="0" w:oddHBand="0" w:evenHBand="0" w:firstRowFirstColumn="0" w:firstRowLastColumn="0" w:lastRowFirstColumn="0" w:lastRowLastColumn="0"/>
+            </w:pPr>
+            <w:r>
+              <w:t>Beschrijving</w:t>
+            </w:r>
+          </w:p>
+        </w:tc>
+        <w:tc>
+          <w:tcPr>
+            <w:tcW w:w="2215" w:type="dxa"/>
+          </w:tcPr>
+          <w:p>
+            <w:pPr>
+              <w:cnfStyle w:val="100000000000" w:firstRow="1" w:lastRow="0" w:firstColumn="0" w:lastColumn="0" w:oddVBand="0" w:evenVBand="0" w:oddHBand="0" w:evenHBand="0" w:firstRowFirstColumn="0" w:firstRowLastColumn="0" w:lastRowFirstColumn="0" w:lastRowLastColumn="0"/>
+            </w:pPr>
+            <w:r>
+              <w:t>Deadline</w:t>
+            </w:r>
+          </w:p>
+        </w:tc>
+        <w:tc>
+          <w:tcPr>
+            <w:tcW w:w="2201" w:type="dxa"/>
+          </w:tcPr>
+          <w:p>
+            <w:pPr>
+              <w:cnfStyle w:val="100000000000" w:firstRow="1" w:lastRow="0" w:firstColumn="0" w:lastColumn="0" w:oddVBand="0" w:evenVBand="0" w:oddHBand="0" w:evenHBand="0" w:firstRowFirstColumn="0" w:firstRowLastColumn="0" w:lastRowFirstColumn="0" w:lastRowLastColumn="0"/>
+            </w:pPr>
+            <w:r>
+              <w:t>Wie?</w:t>
+            </w:r>
+          </w:p>
+        </w:tc>
+      </w:tr>
+      <w:tr>
+        <w:trPr>
+          <w:cnfStyle w:val="000000100000" w:firstRow="0" w:lastRow="0" w:firstColumn="0" w:lastColumn="0" w:oddVBand="0" w:evenVBand="0" w:oddHBand="1" w:evenHBand="0" w:firstRowFirstColumn="0" w:firstRowLastColumn="0" w:lastRowFirstColumn="0" w:lastRowLastColumn="0"/>
+        </w:trPr>
+        <w:tc>
+          <w:tcPr>
+            <w:cnfStyle w:val="001000000000" w:firstRow="0" w:lastRow="0" w:firstColumn="1" w:lastColumn="0" w:oddVBand="0" w:evenVBand="0" w:oddHBand="0" w:evenHBand="0" w:firstRowFirstColumn="0" w:firstRowLastColumn="0" w:lastRowFirstColumn="0" w:lastRowLastColumn="0"/>
+            <w:tcW w:w="2420" w:type="dxa"/>
+          </w:tcPr>
+          <w:p>
+            <w:r>
+              <w:t>Planning maken</w:t>
+            </w:r>
+          </w:p>
+        </w:tc>
+        <w:tc>
+          <w:tcPr>
+            <w:tcW w:w="2226" w:type="dxa"/>
+          </w:tcPr>
+          <w:p>
+            <w:pPr>
+              <w:cnfStyle w:val="000000100000" w:firstRow="0" w:lastRow="0" w:firstColumn="0" w:lastColumn="0" w:oddVBand="0" w:evenVBand="0" w:oddHBand="1" w:evenHBand="0" w:firstRowFirstColumn="0" w:firstRowLastColumn="0" w:lastRowFirstColumn="0" w:lastRowLastColumn="0"/>
+            </w:pPr>
+            <w:r>
+              <w:t>In de planning worden alle activiteiten meegenomen en aangewezen aan de groepsleden wie de taken gaan uitvoeren en wanneer.</w:t>
+            </w:r>
+          </w:p>
+        </w:tc>
+        <w:tc>
+          <w:tcPr>
+            <w:tcW w:w="2215" w:type="dxa"/>
+          </w:tcPr>
+          <w:p>
+            <w:pPr>
+              <w:cnfStyle w:val="000000100000" w:firstRow="0" w:lastRow="0" w:firstColumn="0" w:lastColumn="0" w:oddVBand="0" w:evenVBand="0" w:oddHBand="1" w:evenHBand="0" w:firstRowFirstColumn="0" w:firstRowLastColumn="0" w:lastRowFirstColumn="0" w:lastRowLastColumn="0"/>
+            </w:pPr>
+            <w:r>
+              <w:t>Eind week 4</w:t>
+            </w:r>
+          </w:p>
+        </w:tc>
+        <w:tc>
+          <w:tcPr>
+            <w:tcW w:w="2201" w:type="dxa"/>
+          </w:tcPr>
+          <w:p>
+            <w:pPr>
+              <w:cnfStyle w:val="000000100000" w:firstRow="0" w:lastRow="0" w:firstColumn="0" w:lastColumn="0" w:oddVBand="0" w:evenVBand="0" w:oddHBand="1" w:evenHBand="0" w:firstRowFirstColumn="0" w:firstRowLastColumn="0" w:lastRowFirstColumn="0" w:lastRowLastColumn="0"/>
+            </w:pPr>
+            <w:r>
+              <w:t>Brian</w:t>
+            </w:r>
+          </w:p>
+        </w:tc>
+      </w:tr>
+      <w:tr>
+        <w:tc>
+          <w:tcPr>
+            <w:cnfStyle w:val="001000000000" w:firstRow="0" w:lastRow="0" w:firstColumn="1" w:lastColumn="0" w:oddVBand="0" w:evenVBand="0" w:oddHBand="0" w:evenHBand="0" w:firstRowFirstColumn="0" w:firstRowLastColumn="0" w:lastRowFirstColumn="0" w:lastRowLastColumn="0"/>
+            <w:tcW w:w="2420" w:type="dxa"/>
+          </w:tcPr>
+          <w:p>
+            <w:r>
+              <w:t>Website kiezen</w:t>
+            </w:r>
+          </w:p>
+        </w:tc>
+        <w:tc>
+          <w:tcPr>
+            <w:tcW w:w="2226" w:type="dxa"/>
+          </w:tcPr>
+          <w:p>
+            <w:pPr>
+              <w:cnfStyle w:val="000000000000" w:firstRow="0" w:lastRow="0" w:firstColumn="0" w:lastColumn="0" w:oddVBand="0" w:evenVBand="0" w:oddHBand="0" w:evenHBand="0" w:firstRowFirstColumn="0" w:firstRowLastColumn="0" w:lastRowFirstColumn="0" w:lastRowLastColumn="0"/>
+            </w:pPr>
+            <w:r>
+              <w:t>Er moet een website gekozen worden voor deze opdracht om de functionaliteiten, gegevens en lay-out uit te werken in een verslag.</w:t>
+            </w:r>
+          </w:p>
+        </w:tc>
+        <w:tc>
+          <w:tcPr>
+            <w:tcW w:w="2215" w:type="dxa"/>
+          </w:tcPr>
+          <w:p>
+            <w:pPr>
+              <w:cnfStyle w:val="000000000000" w:firstRow="0" w:lastRow="0" w:firstColumn="0" w:lastColumn="0" w:oddVBand="0" w:evenVBand="0" w:oddHBand="0" w:evenHBand="0" w:firstRowFirstColumn="0" w:firstRowLastColumn="0" w:lastRowFirstColumn="0" w:lastRowLastColumn="0"/>
+            </w:pPr>
+            <w:r>
+              <w:t>Eind week 2</w:t>
+            </w:r>
+          </w:p>
+        </w:tc>
+        <w:tc>
+          <w:tcPr>
+            <w:tcW w:w="2201" w:type="dxa"/>
+          </w:tcPr>
+          <w:p>
+            <w:pPr>
+              <w:cnfStyle w:val="000000000000" w:firstRow="0" w:lastRow="0" w:firstColumn="0" w:lastColumn="0" w:oddVBand="0" w:evenVBand="0" w:oddHBand="0" w:evenHBand="0" w:firstRowFirstColumn="0" w:firstRowLastColumn="0" w:lastRowFirstColumn="0" w:lastRowLastColumn="0"/>
+            </w:pPr>
+            <w:r>
+              <w:t>Brian</w:t>
+            </w:r>
+          </w:p>
+          <w:p>
+            <w:pPr>
+              <w:cnfStyle w:val="000000000000" w:firstRow="0" w:lastRow="0" w:firstColumn="0" w:lastColumn="0" w:oddVBand="0" w:evenVBand="0" w:oddHBand="0" w:evenHBand="0" w:firstRowFirstColumn="0" w:firstRowLastColumn="0" w:lastRowFirstColumn="0" w:lastRowLastColumn="0"/>
+            </w:pPr>
+            <w:r>
+              <w:t>Wouter</w:t>
+            </w:r>
+          </w:p>
+          <w:p>
+            <w:pPr>
+              <w:cnfStyle w:val="000000000000" w:firstRow="0" w:lastRow="0" w:firstColumn="0" w:lastColumn="0" w:oddVBand="0" w:evenVBand="0" w:oddHBand="0" w:evenHBand="0" w:firstRowFirstColumn="0" w:firstRowLastColumn="0" w:lastRowFirstColumn="0" w:lastRowLastColumn="0"/>
+            </w:pPr>
+            <w:r>
+              <w:t>Jorrit</w:t>
+            </w:r>
+          </w:p>
+        </w:tc>
+      </w:tr>
+      <w:tr>
+        <w:trPr>
+          <w:cnfStyle w:val="000000100000" w:firstRow="0" w:lastRow="0" w:firstColumn="0" w:lastColumn="0" w:oddVBand="0" w:evenVBand="0" w:oddHBand="1" w:evenHBand="0" w:firstRowFirstColumn="0" w:firstRowLastColumn="0" w:lastRowFirstColumn="0" w:lastRowLastColumn="0"/>
+        </w:trPr>
+        <w:tc>
+          <w:tcPr>
+            <w:cnfStyle w:val="001000000000" w:firstRow="0" w:lastRow="0" w:firstColumn="1" w:lastColumn="0" w:oddVBand="0" w:evenVBand="0" w:oddHBand="0" w:evenHBand="0" w:firstRowFirstColumn="0" w:firstRowLastColumn="0" w:lastRowFirstColumn="0" w:lastRowLastColumn="0"/>
+            <w:tcW w:w="2420" w:type="dxa"/>
+          </w:tcPr>
+          <w:p>
+            <w:r>
+              <w:t>Samenwerkingscontract maken</w:t>
+            </w:r>
+          </w:p>
+        </w:tc>
+        <w:tc>
+          <w:tcPr>
+            <w:tcW w:w="2226" w:type="dxa"/>
+          </w:tcPr>
+          <w:p>
+            <w:pPr>
+              <w:cnfStyle w:val="000000100000" w:firstRow="0" w:lastRow="0" w:firstColumn="0" w:lastColumn="0" w:oddVBand="0" w:evenVBand="0" w:oddHBand="1" w:evenHBand="0" w:firstRowFirstColumn="0" w:firstRowLastColumn="0" w:lastRowFirstColumn="0" w:lastRowLastColumn="0"/>
+            </w:pPr>
+            <w:r>
+              <w:t>In het samenwerkingscontract worden alle afspraken in gezet die worden afgesproken binnen de groep zodat iedereen daar aan gaat houden en de samenwerking goed verloopt.</w:t>
+            </w:r>
+          </w:p>
+        </w:tc>
+        <w:tc>
+          <w:tcPr>
+            <w:tcW w:w="2215" w:type="dxa"/>
+          </w:tcPr>
+          <w:p>
+            <w:pPr>
+              <w:cnfStyle w:val="000000100000" w:firstRow="0" w:lastRow="0" w:firstColumn="0" w:lastColumn="0" w:oddVBand="0" w:evenVBand="0" w:oddHBand="1" w:evenHBand="0" w:firstRowFirstColumn="0" w:firstRowLastColumn="0" w:lastRowFirstColumn="0" w:lastRowLastColumn="0"/>
+            </w:pPr>
+            <w:r>
+              <w:t>Eind week 2</w:t>
+            </w:r>
+          </w:p>
+        </w:tc>
+        <w:tc>
+          <w:tcPr>
+            <w:tcW w:w="2201" w:type="dxa"/>
+          </w:tcPr>
+          <w:p>
+            <w:pPr>
+              <w:cnfStyle w:val="000000100000" w:firstRow="0" w:lastRow="0" w:firstColumn="0" w:lastColumn="0" w:oddVBand="0" w:evenVBand="0" w:oddHBand="1" w:evenHBand="0" w:firstRowFirstColumn="0" w:firstRowLastColumn="0" w:lastRowFirstColumn="0" w:lastRowLastColumn="0"/>
+            </w:pPr>
+            <w:r>
+              <w:t>Brian</w:t>
+            </w:r>
+          </w:p>
+          <w:p>
+            <w:pPr>
+              <w:cnfStyle w:val="000000100000" w:firstRow="0" w:lastRow="0" w:firstColumn="0" w:lastColumn="0" w:oddVBand="0" w:evenVBand="0" w:oddHBand="1" w:evenHBand="0" w:firstRowFirstColumn="0" w:firstRowLastColumn="0" w:lastRowFirstColumn="0" w:lastRowLastColumn="0"/>
+            </w:pPr>
+            <w:r>
+              <w:t>Wouter</w:t>
+            </w:r>
+          </w:p>
+          <w:p>
+            <w:pPr>
+              <w:cnfStyle w:val="000000100000" w:firstRow="0" w:lastRow="0" w:firstColumn="0" w:lastColumn="0" w:oddVBand="0" w:evenVBand="0" w:oddHBand="1" w:evenHBand="0" w:firstRowFirstColumn="0" w:firstRowLastColumn="0" w:lastRowFirstColumn="0" w:lastRowLastColumn="0"/>
+            </w:pPr>
+            <w:r>
+              <w:t>Jorrit</w:t>
+            </w:r>
+          </w:p>
+        </w:tc>
+      </w:tr>
+      <w:tr>
+        <w:tc>
+          <w:tcPr>
+            <w:cnfStyle w:val="001000000000" w:firstRow="0" w:lastRow="0" w:firstColumn="1" w:lastColumn="0" w:oddVBand="0" w:evenVBand="0" w:oddHBand="0" w:evenHBand="0" w:firstRowFirstColumn="0" w:firstRowLastColumn="0" w:lastRowFirstColumn="0" w:lastRowLastColumn="0"/>
+            <w:tcW w:w="2420" w:type="dxa"/>
+          </w:tcPr>
+          <w:p>
+            <w:r>
+              <w:lastRenderedPageBreak/>
+              <w:t>Werkplan maken</w:t>
+            </w:r>
+          </w:p>
+        </w:tc>
+        <w:tc>
+          <w:tcPr>
+            <w:tcW w:w="2226" w:type="dxa"/>
+          </w:tcPr>
+          <w:p>
+            <w:pPr>
+              <w:cnfStyle w:val="000000000000" w:firstRow="0" w:lastRow="0" w:firstColumn="0" w:lastColumn="0" w:oddVBand="0" w:evenVBand="0" w:oddHBand="0" w:evenHBand="0" w:firstRowFirstColumn="0" w:firstRowLastColumn="0" w:lastRowFirstColumn="0" w:lastRowLastColumn="0"/>
+            </w:pPr>
+            <w:r>
+              <w:t>Het werkplan is er voor het helpen van het organiseren van het project</w:t>
+            </w:r>
+          </w:p>
+        </w:tc>
+        <w:tc>
+          <w:tcPr>
+            <w:tcW w:w="2215" w:type="dxa"/>
+          </w:tcPr>
+          <w:p>
+            <w:pPr>
+              <w:cnfStyle w:val="000000000000" w:firstRow="0" w:lastRow="0" w:firstColumn="0" w:lastColumn="0" w:oddVBand="0" w:evenVBand="0" w:oddHBand="0" w:evenHBand="0" w:firstRowFirstColumn="0" w:firstRowLastColumn="0" w:lastRowFirstColumn="0" w:lastRowLastColumn="0"/>
+            </w:pPr>
+            <w:r>
+              <w:t>Eind week 3</w:t>
+            </w:r>
+          </w:p>
+        </w:tc>
+        <w:tc>
+          <w:tcPr>
+            <w:tcW w:w="2201" w:type="dxa"/>
+          </w:tcPr>
+          <w:p>
+            <w:pPr>
+              <w:cnfStyle w:val="000000000000" w:firstRow="0" w:lastRow="0" w:firstColumn="0" w:lastColumn="0" w:oddVBand="0" w:evenVBand="0" w:oddHBand="0" w:evenHBand="0" w:firstRowFirstColumn="0" w:firstRowLastColumn="0" w:lastRowFirstColumn="0" w:lastRowLastColumn="0"/>
+            </w:pPr>
+            <w:r>
+              <w:t>Brian</w:t>
+            </w:r>
+          </w:p>
+          <w:p>
+            <w:pPr>
+              <w:cnfStyle w:val="000000000000" w:firstRow="0" w:lastRow="0" w:firstColumn="0" w:lastColumn="0" w:oddVBand="0" w:evenVBand="0" w:oddHBand="0" w:evenHBand="0" w:firstRowFirstColumn="0" w:firstRowLastColumn="0" w:lastRowFirstColumn="0" w:lastRowLastColumn="0"/>
+            </w:pPr>
+            <w:r>
+              <w:t>Wouter</w:t>
+            </w:r>
+          </w:p>
+          <w:p>
+            <w:pPr>
+              <w:cnfStyle w:val="000000000000" w:firstRow="0" w:lastRow="0" w:firstColumn="0" w:lastColumn="0" w:oddVBand="0" w:evenVBand="0" w:oddHBand="0" w:evenHBand="0" w:firstRowFirstColumn="0" w:firstRowLastColumn="0" w:lastRowFirstColumn="0" w:lastRowLastColumn="0"/>
+            </w:pPr>
+            <w:r>
+              <w:t>Jorrit</w:t>
+            </w:r>
+          </w:p>
+        </w:tc>
+      </w:tr>
+      <w:tr>
+        <w:trPr>
+          <w:cnfStyle w:val="000000100000" w:firstRow="0" w:lastRow="0" w:firstColumn="0" w:lastColumn="0" w:oddVBand="0" w:evenVBand="0" w:oddHBand="1" w:evenHBand="0" w:firstRowFirstColumn="0" w:firstRowLastColumn="0" w:lastRowFirstColumn="0" w:lastRowLastColumn="0"/>
+        </w:trPr>
+        <w:tc>
+          <w:tcPr>
+            <w:cnfStyle w:val="001000000000" w:firstRow="0" w:lastRow="0" w:firstColumn="1" w:lastColumn="0" w:oddVBand="0" w:evenVBand="0" w:oddHBand="0" w:evenHBand="0" w:firstRowFirstColumn="0" w:firstRowLastColumn="0" w:lastRowFirstColumn="0" w:lastRowLastColumn="0"/>
+            <w:tcW w:w="2420" w:type="dxa"/>
+          </w:tcPr>
+          <w:p>
+            <w:proofErr w:type="spellStart"/>
+            <w:r>
+              <w:t>Wireframes</w:t>
+            </w:r>
+            <w:proofErr w:type="spellEnd"/>
+            <w:r>
+              <w:t xml:space="preserve"> maken</w:t>
+            </w:r>
+          </w:p>
+        </w:tc>
+        <w:tc>
+          <w:tcPr>
+            <w:tcW w:w="2226" w:type="dxa"/>
+          </w:tcPr>
+          <w:p>
+            <w:pPr>
+              <w:cnfStyle w:val="000000100000" w:firstRow="0" w:lastRow="0" w:firstColumn="0" w:lastColumn="0" w:oddVBand="0" w:evenVBand="0" w:oddHBand="1" w:evenHBand="0" w:firstRowFirstColumn="0" w:firstRowLastColumn="0" w:lastRowFirstColumn="0" w:lastRowLastColumn="0"/>
+            </w:pPr>
+            <w:proofErr w:type="spellStart"/>
+            <w:r>
+              <w:t>Wireframes</w:t>
+            </w:r>
+            <w:proofErr w:type="spellEnd"/>
+            <w:r>
+              <w:t xml:space="preserve"> worden gemaakt om het uiterlijk weer te geven van de webshop</w:t>
+            </w:r>
+          </w:p>
+        </w:tc>
+        <w:tc>
+          <w:tcPr>
+            <w:tcW w:w="2215" w:type="dxa"/>
+          </w:tcPr>
+          <w:p>
+            <w:pPr>
+              <w:cnfStyle w:val="000000100000" w:firstRow="0" w:lastRow="0" w:firstColumn="0" w:lastColumn="0" w:oddVBand="0" w:evenVBand="0" w:oddHBand="1" w:evenHBand="0" w:firstRowFirstColumn="0" w:firstRowLastColumn="0" w:lastRowFirstColumn="0" w:lastRowLastColumn="0"/>
+            </w:pPr>
+            <w:r>
+              <w:t>31 december 2017</w:t>
+            </w:r>
+          </w:p>
+        </w:tc>
+        <w:tc>
+          <w:tcPr>
+            <w:tcW w:w="2201" w:type="dxa"/>
+          </w:tcPr>
+          <w:p>
+            <w:pPr>
+              <w:cnfStyle w:val="000000100000" w:firstRow="0" w:lastRow="0" w:firstColumn="0" w:lastColumn="0" w:oddVBand="0" w:evenVBand="0" w:oddHBand="1" w:evenHBand="0" w:firstRowFirstColumn="0" w:firstRowLastColumn="0" w:lastRowFirstColumn="0" w:lastRowLastColumn="0"/>
+            </w:pPr>
+            <w:r>
+              <w:t>Brian</w:t>
+            </w:r>
+          </w:p>
+          <w:p>
+            <w:pPr>
+              <w:cnfStyle w:val="000000100000" w:firstRow="0" w:lastRow="0" w:firstColumn="0" w:lastColumn="0" w:oddVBand="0" w:evenVBand="0" w:oddHBand="1" w:evenHBand="0" w:firstRowFirstColumn="0" w:firstRowLastColumn="0" w:lastRowFirstColumn="0" w:lastRowLastColumn="0"/>
+            </w:pPr>
+            <w:r>
+              <w:t>Wouter</w:t>
+            </w:r>
+          </w:p>
+          <w:p>
+            <w:pPr>
+              <w:cnfStyle w:val="000000100000" w:firstRow="0" w:lastRow="0" w:firstColumn="0" w:lastColumn="0" w:oddVBand="0" w:evenVBand="0" w:oddHBand="1" w:evenHBand="0" w:firstRowFirstColumn="0" w:firstRowLastColumn="0" w:lastRowFirstColumn="0" w:lastRowLastColumn="0"/>
+            </w:pPr>
+            <w:r>
+              <w:t>Jorrit</w:t>
+            </w:r>
+          </w:p>
+        </w:tc>
+      </w:tr>
+      <w:tr>
+        <w:tc>
+          <w:tcPr>
+            <w:cnfStyle w:val="001000000000" w:firstRow="0" w:lastRow="0" w:firstColumn="1" w:lastColumn="0" w:oddVBand="0" w:evenVBand="0" w:oddHBand="0" w:evenHBand="0" w:firstRowFirstColumn="0" w:firstRowLastColumn="0" w:lastRowFirstColumn="0" w:lastRowLastColumn="0"/>
+            <w:tcW w:w="2420" w:type="dxa"/>
+          </w:tcPr>
+          <w:p>
+            <w:proofErr w:type="spellStart"/>
+            <w:r>
+              <w:t>Use</w:t>
+            </w:r>
+            <w:proofErr w:type="spellEnd"/>
+            <w:r>
+              <w:t xml:space="preserve"> cases maken</w:t>
+            </w:r>
+          </w:p>
+        </w:tc>
+        <w:tc>
+          <w:tcPr>
+            <w:tcW w:w="2226" w:type="dxa"/>
+          </w:tcPr>
+          <w:p>
+            <w:pPr>
+              <w:cnfStyle w:val="000000000000" w:firstRow="0" w:lastRow="0" w:firstColumn="0" w:lastColumn="0" w:oddVBand="0" w:evenVBand="0" w:oddHBand="0" w:evenHBand="0" w:firstRowFirstColumn="0" w:firstRowLastColumn="0" w:lastRowFirstColumn="0" w:lastRowLastColumn="0"/>
+            </w:pPr>
+            <w:proofErr w:type="spellStart"/>
+            <w:r>
+              <w:t>Use</w:t>
+            </w:r>
+            <w:proofErr w:type="spellEnd"/>
+            <w:r>
+              <w:t xml:space="preserve"> cases worden gebruikt om de functionaliteiten weer te geven</w:t>
+            </w:r>
+          </w:p>
+        </w:tc>
+        <w:tc>
+          <w:tcPr>
+            <w:tcW w:w="2215" w:type="dxa"/>
+          </w:tcPr>
+          <w:p>
+            <w:pPr>
+              <w:cnfStyle w:val="000000000000" w:firstRow="0" w:lastRow="0" w:firstColumn="0" w:lastColumn="0" w:oddVBand="0" w:evenVBand="0" w:oddHBand="0" w:evenHBand="0" w:firstRowFirstColumn="0" w:firstRowLastColumn="0" w:lastRowFirstColumn="0" w:lastRowLastColumn="0"/>
+            </w:pPr>
+            <w:r>
+              <w:t>31 december 2017</w:t>
+            </w:r>
+          </w:p>
+        </w:tc>
+        <w:tc>
+          <w:tcPr>
+            <w:tcW w:w="2201" w:type="dxa"/>
+          </w:tcPr>
+          <w:p>
+            <w:pPr>
+              <w:cnfStyle w:val="000000000000" w:firstRow="0" w:lastRow="0" w:firstColumn="0" w:lastColumn="0" w:oddVBand="0" w:evenVBand="0" w:oddHBand="0" w:evenHBand="0" w:firstRowFirstColumn="0" w:firstRowLastColumn="0" w:lastRowFirstColumn="0" w:lastRowLastColumn="0"/>
+            </w:pPr>
+            <w:r>
+              <w:t>Brian</w:t>
+            </w:r>
+          </w:p>
+          <w:p>
+            <w:pPr>
+              <w:cnfStyle w:val="000000000000" w:firstRow="0" w:lastRow="0" w:firstColumn="0" w:lastColumn="0" w:oddVBand="0" w:evenVBand="0" w:oddHBand="0" w:evenHBand="0" w:firstRowFirstColumn="0" w:firstRowLastColumn="0" w:lastRowFirstColumn="0" w:lastRowLastColumn="0"/>
+            </w:pPr>
+            <w:r>
+              <w:t>Wouter</w:t>
+            </w:r>
+          </w:p>
+          <w:p>
+            <w:pPr>
+              <w:cnfStyle w:val="000000000000" w:firstRow="0" w:lastRow="0" w:firstColumn="0" w:lastColumn="0" w:oddVBand="0" w:evenVBand="0" w:oddHBand="0" w:evenHBand="0" w:firstRowFirstColumn="0" w:firstRowLastColumn="0" w:lastRowFirstColumn="0" w:lastRowLastColumn="0"/>
+            </w:pPr>
+            <w:r>
+              <w:t>Jorrit</w:t>
+            </w:r>
+          </w:p>
+        </w:tc>
+      </w:tr>
+      <w:tr>
+        <w:trPr>
+          <w:cnfStyle w:val="000000100000" w:firstRow="0" w:lastRow="0" w:firstColumn="0" w:lastColumn="0" w:oddVBand="0" w:evenVBand="0" w:oddHBand="1" w:evenHBand="0" w:firstRowFirstColumn="0" w:firstRowLastColumn="0" w:lastRowFirstColumn="0" w:lastRowLastColumn="0"/>
+        </w:trPr>
+        <w:tc>
+          <w:tcPr>
+            <w:cnfStyle w:val="001000000000" w:firstRow="0" w:lastRow="0" w:firstColumn="1" w:lastColumn="0" w:oddVBand="0" w:evenVBand="0" w:oddHBand="0" w:evenHBand="0" w:firstRowFirstColumn="0" w:firstRowLastColumn="0" w:lastRowFirstColumn="0" w:lastRowLastColumn="0"/>
+            <w:tcW w:w="2420" w:type="dxa"/>
+          </w:tcPr>
+          <w:p>
+            <w:proofErr w:type="spellStart"/>
+            <w:r>
+              <w:t>ERD’s</w:t>
+            </w:r>
+            <w:proofErr w:type="spellEnd"/>
+            <w:r>
+              <w:t xml:space="preserve"> maken</w:t>
+            </w:r>
+          </w:p>
+        </w:tc>
+        <w:tc>
+          <w:tcPr>
+            <w:tcW w:w="2226" w:type="dxa"/>
+          </w:tcPr>
+          <w:p>
+            <w:pPr>
+              <w:cnfStyle w:val="000000100000" w:firstRow="0" w:lastRow="0" w:firstColumn="0" w:lastColumn="0" w:oddVBand="0" w:evenVBand="0" w:oddHBand="1" w:evenHBand="0" w:firstRowFirstColumn="0" w:firstRowLastColumn="0" w:lastRowFirstColumn="0" w:lastRowLastColumn="0"/>
+            </w:pPr>
+            <w:proofErr w:type="spellStart"/>
+            <w:r>
+              <w:t>ERD’s</w:t>
+            </w:r>
+            <w:proofErr w:type="spellEnd"/>
+            <w:r>
+              <w:t xml:space="preserve"> worden gebruikt om de gegevens van de webshop weer te geven</w:t>
+            </w:r>
+          </w:p>
+        </w:tc>
+        <w:tc>
+          <w:tcPr>
+            <w:tcW w:w="2215" w:type="dxa"/>
+          </w:tcPr>
+          <w:p>
+            <w:pPr>
+              <w:cnfStyle w:val="000000100000" w:firstRow="0" w:lastRow="0" w:firstColumn="0" w:lastColumn="0" w:oddVBand="0" w:evenVBand="0" w:oddHBand="1" w:evenHBand="0" w:firstRowFirstColumn="0" w:firstRowLastColumn="0" w:lastRowFirstColumn="0" w:lastRowLastColumn="0"/>
+            </w:pPr>
+            <w:r>
+              <w:t>31 december 2017</w:t>
+            </w:r>
+          </w:p>
+        </w:tc>
+        <w:tc>
+          <w:tcPr>
+            <w:tcW w:w="2201" w:type="dxa"/>
+          </w:tcPr>
+          <w:p>
+            <w:pPr>
+              <w:cnfStyle w:val="000000100000" w:firstRow="0" w:lastRow="0" w:firstColumn="0" w:lastColumn="0" w:oddVBand="0" w:evenVBand="0" w:oddHBand="1" w:evenHBand="0" w:firstRowFirstColumn="0" w:firstRowLastColumn="0" w:lastRowFirstColumn="0" w:lastRowLastColumn="0"/>
+            </w:pPr>
+            <w:r>
+              <w:t>Brian</w:t>
+            </w:r>
+          </w:p>
+          <w:p>
+            <w:pPr>
+              <w:cnfStyle w:val="000000100000" w:firstRow="0" w:lastRow="0" w:firstColumn="0" w:lastColumn="0" w:oddVBand="0" w:evenVBand="0" w:oddHBand="1" w:evenHBand="0" w:firstRowFirstColumn="0" w:firstRowLastColumn="0" w:lastRowFirstColumn="0" w:lastRowLastColumn="0"/>
+            </w:pPr>
+            <w:r>
+              <w:t>Wouter</w:t>
+            </w:r>
+          </w:p>
+          <w:p>
+            <w:pPr>
+              <w:cnfStyle w:val="000000100000" w:firstRow="0" w:lastRow="0" w:firstColumn="0" w:lastColumn="0" w:oddVBand="0" w:evenVBand="0" w:oddHBand="1" w:evenHBand="0" w:firstRowFirstColumn="0" w:firstRowLastColumn="0" w:lastRowFirstColumn="0" w:lastRowLastColumn="0"/>
+            </w:pPr>
+            <w:r>
+              <w:t>Jorrit</w:t>
+            </w:r>
+          </w:p>
+        </w:tc>
+      </w:tr>
+      <w:tr>
+        <w:tc>
+          <w:tcPr>
+            <w:cnfStyle w:val="001000000000" w:firstRow="0" w:lastRow="0" w:firstColumn="1" w:lastColumn="0" w:oddVBand="0" w:evenVBand="0" w:oddHBand="0" w:evenHBand="0" w:firstRowFirstColumn="0" w:firstRowLastColumn="0" w:lastRowFirstColumn="0" w:lastRowLastColumn="0"/>
+            <w:tcW w:w="2420" w:type="dxa"/>
+          </w:tcPr>
+          <w:p>
+            <w:r>
+              <w:t>Eindverslag</w:t>
+            </w:r>
+          </w:p>
+        </w:tc>
+        <w:tc>
+          <w:tcPr>
+            <w:tcW w:w="2226" w:type="dxa"/>
+          </w:tcPr>
+          <w:p>
+            <w:pPr>
+              <w:cnfStyle w:val="000000000000" w:firstRow="0" w:lastRow="0" w:firstColumn="0" w:lastColumn="0" w:oddVBand="0" w:evenVBand="0" w:oddHBand="0" w:evenHBand="0" w:firstRowFirstColumn="0" w:firstRowLastColumn="0" w:lastRowFirstColumn="0" w:lastRowLastColumn="0"/>
+            </w:pPr>
+            <w:r>
+              <w:t xml:space="preserve">In het eindverslag worden de </w:t>
+            </w:r>
+            <w:proofErr w:type="spellStart"/>
+            <w:r>
+              <w:t>wireframes</w:t>
+            </w:r>
+            <w:proofErr w:type="spellEnd"/>
+            <w:r>
+              <w:t xml:space="preserve">, </w:t>
+            </w:r>
+            <w:proofErr w:type="spellStart"/>
+            <w:r>
+              <w:t>use</w:t>
+            </w:r>
+            <w:proofErr w:type="spellEnd"/>
+            <w:r>
+              <w:t xml:space="preserve"> cases en </w:t>
+            </w:r>
+            <w:proofErr w:type="spellStart"/>
+            <w:r>
+              <w:t>ERD’s</w:t>
+            </w:r>
+            <w:proofErr w:type="spellEnd"/>
+            <w:r>
+              <w:t xml:space="preserve"> samengevoegd en er uitleg bij gegeven zodat het 1 geheel wordt.</w:t>
+            </w:r>
+          </w:p>
+        </w:tc>
+        <w:tc>
+          <w:tcPr>
+            <w:tcW w:w="2215" w:type="dxa"/>
+          </w:tcPr>
+          <w:p>
+            <w:pPr>
+              <w:cnfStyle w:val="000000000000" w:firstRow="0" w:lastRow="0" w:firstColumn="0" w:lastColumn="0" w:oddVBand="0" w:evenVBand="0" w:oddHBand="0" w:evenHBand="0" w:firstRowFirstColumn="0" w:firstRowLastColumn="0" w:lastRowFirstColumn="0" w:lastRowLastColumn="0"/>
+            </w:pPr>
+            <w:r>
+              <w:t>7 Januari 2018</w:t>
+            </w:r>
+          </w:p>
+        </w:tc>
+        <w:tc>
+          <w:tcPr>
+            <w:tcW w:w="2201" w:type="dxa"/>
+          </w:tcPr>
+          <w:p>
+            <w:pPr>
+              <w:cnfStyle w:val="000000000000" w:firstRow="0" w:lastRow="0" w:firstColumn="0" w:lastColumn="0" w:oddVBand="0" w:evenVBand="0" w:oddHBand="0" w:evenHBand="0" w:firstRowFirstColumn="0" w:firstRowLastColumn="0" w:lastRowFirstColumn="0" w:lastRowLastColumn="0"/>
+            </w:pPr>
+            <w:r>
+              <w:t>Brian</w:t>
+            </w:r>
+          </w:p>
+          <w:p>
+            <w:pPr>
+              <w:cnfStyle w:val="000000000000" w:firstRow="0" w:lastRow="0" w:firstColumn="0" w:lastColumn="0" w:oddVBand="0" w:evenVBand="0" w:oddHBand="0" w:evenHBand="0" w:firstRowFirstColumn="0" w:firstRowLastColumn="0" w:lastRowFirstColumn="0" w:lastRowLastColumn="0"/>
+            </w:pPr>
+            <w:r>
+              <w:t>Wouter</w:t>
+            </w:r>
+          </w:p>
+          <w:p>
+            <w:pPr>
+              <w:cnfStyle w:val="000000000000" w:firstRow="0" w:lastRow="0" w:firstColumn="0" w:lastColumn="0" w:oddVBand="0" w:evenVBand="0" w:oddHBand="0" w:evenHBand="0" w:firstRowFirstColumn="0" w:firstRowLastColumn="0" w:lastRowFirstColumn="0" w:lastRowLastColumn="0"/>
+            </w:pPr>
+            <w:r>
+              <w:t>Jorrit</w:t>
+            </w:r>
+          </w:p>
+        </w:tc>
+      </w:tr>
+    </w:tbl>
     <w:p/>
     <w:sectPr>
-      <w:headerReference w:type="default" r:id="rId10"/>
-      <w:footerReference w:type="default" r:id="rId11"/>
+      <w:headerReference w:type="default" r:id="rId11"/>
+      <w:footerReference w:type="default" r:id="rId12"/>
       <w:pgSz w:w="11906" w:h="16838"/>
       <w:pgMar w:top="1417" w:right="1417" w:bottom="1417" w:left="1417" w:header="708" w:footer="708" w:gutter="0"/>
       <w:cols w:space="708"/>
@@ -2267,6 +2958,7 @@
     <w:lsdException w:name="HTML Sample" w:semiHidden="1" w:unhideWhenUsed="1"/>
     <w:lsdException w:name="HTML Typewriter" w:semiHidden="1" w:unhideWhenUsed="1"/>
     <w:lsdException w:name="HTML Variable" w:semiHidden="1" w:unhideWhenUsed="1"/>
+    <w:lsdException w:name="Normal Table" w:semiHidden="1" w:unhideWhenUsed="1"/>
     <w:lsdException w:name="annotation subject" w:semiHidden="1" w:unhideWhenUsed="1"/>
     <w:lsdException w:name="No List" w:semiHidden="1" w:unhideWhenUsed="1"/>
     <w:lsdException w:name="Outline List 1" w:semiHidden="1" w:unhideWhenUsed="1"/>
@@ -2313,8 +3005,10 @@
     <w:lsdException w:name="Table Subtle 2" w:semiHidden="1" w:unhideWhenUsed="1"/>
     <w:lsdException w:name="Table Web 1" w:semiHidden="1" w:unhideWhenUsed="1"/>
     <w:lsdException w:name="Table Web 2" w:semiHidden="1" w:unhideWhenUsed="1"/>
+    <w:lsdException w:name="Table Web 3" w:semiHidden="1" w:unhideWhenUsed="1"/>
     <w:lsdException w:name="Balloon Text" w:semiHidden="1" w:unhideWhenUsed="1"/>
     <w:lsdException w:name="Table Grid" w:uiPriority="39"/>
+    <w:lsdException w:name="Table Theme" w:semiHidden="1" w:unhideWhenUsed="1"/>
     <w:lsdException w:name="Placeholder Text" w:semiHidden="1"/>
     <w:lsdException w:name="No Spacing" w:uiPriority="1" w:qFormat="1"/>
     <w:lsdException w:name="Light Shading" w:uiPriority="60"/>
@@ -2586,6 +3280,7 @@
   <w:style w:type="character" w:default="1" w:styleId="Standaardalinea-lettertype">
     <w:name w:val="Default Paragraph Font"/>
     <w:uiPriority w:val="1"/>
+    <w:semiHidden/>
     <w:unhideWhenUsed/>
   </w:style>
   <w:style w:type="table" w:default="1" w:styleId="Standaardtabel">
@@ -2973,6 +3668,91 @@
       <w:shd w:val="clear" w:color="auto" w:fill="E6E6E6"/>
     </w:rPr>
   </w:style>
+  <w:style w:type="paragraph" w:styleId="Geenafstand">
+    <w:name w:val="No Spacing"/>
+    <w:uiPriority w:val="1"/>
+    <w:qFormat/>
+    <w:rsid w:val="004E4470"/>
+    <w:pPr>
+      <w:spacing w:after="0" w:line="240" w:lineRule="auto"/>
+    </w:pPr>
+  </w:style>
+  <w:style w:type="table" w:styleId="Rastertabel4-Accent1">
+    <w:name w:val="Grid Table 4 Accent 1"/>
+    <w:basedOn w:val="Standaardtabel"/>
+    <w:uiPriority w:val="49"/>
+    <w:rsid w:val="00873614"/>
+    <w:pPr>
+      <w:spacing w:after="0" w:line="240" w:lineRule="auto"/>
+    </w:pPr>
+    <w:tblPr>
+      <w:tblStyleRowBandSize w:val="1"/>
+      <w:tblStyleColBandSize w:val="1"/>
+      <w:tblBorders>
+        <w:top w:val="single" w:sz="4" w:space="0" w:color="8EAADB" w:themeColor="accent1" w:themeTint="99"/>
+        <w:left w:val="single" w:sz="4" w:space="0" w:color="8EAADB" w:themeColor="accent1" w:themeTint="99"/>
+        <w:bottom w:val="single" w:sz="4" w:space="0" w:color="8EAADB" w:themeColor="accent1" w:themeTint="99"/>
+        <w:right w:val="single" w:sz="4" w:space="0" w:color="8EAADB" w:themeColor="accent1" w:themeTint="99"/>
+        <w:insideH w:val="single" w:sz="4" w:space="0" w:color="8EAADB" w:themeColor="accent1" w:themeTint="99"/>
+        <w:insideV w:val="single" w:sz="4" w:space="0" w:color="8EAADB" w:themeColor="accent1" w:themeTint="99"/>
+      </w:tblBorders>
+    </w:tblPr>
+    <w:tblStylePr w:type="firstRow">
+      <w:rPr>
+        <w:b/>
+        <w:bCs/>
+        <w:color w:val="FFFFFF" w:themeColor="background1"/>
+      </w:rPr>
+      <w:tblPr/>
+      <w:tcPr>
+        <w:tcBorders>
+          <w:top w:val="single" w:sz="4" w:space="0" w:color="4472C4" w:themeColor="accent1"/>
+          <w:left w:val="single" w:sz="4" w:space="0" w:color="4472C4" w:themeColor="accent1"/>
+          <w:bottom w:val="single" w:sz="4" w:space="0" w:color="4472C4" w:themeColor="accent1"/>
+          <w:right w:val="single" w:sz="4" w:space="0" w:color="4472C4" w:themeColor="accent1"/>
+          <w:insideH w:val="nil"/>
+          <w:insideV w:val="nil"/>
+        </w:tcBorders>
+        <w:shd w:val="clear" w:color="auto" w:fill="4472C4" w:themeFill="accent1"/>
+      </w:tcPr>
+    </w:tblStylePr>
+    <w:tblStylePr w:type="lastRow">
+      <w:rPr>
+        <w:b/>
+        <w:bCs/>
+      </w:rPr>
+      <w:tblPr/>
+      <w:tcPr>
+        <w:tcBorders>
+          <w:top w:val="double" w:sz="4" w:space="0" w:color="4472C4" w:themeColor="accent1"/>
+        </w:tcBorders>
+      </w:tcPr>
+    </w:tblStylePr>
+    <w:tblStylePr w:type="firstCol">
+      <w:rPr>
+        <w:b/>
+        <w:bCs/>
+      </w:rPr>
+    </w:tblStylePr>
+    <w:tblStylePr w:type="lastCol">
+      <w:rPr>
+        <w:b/>
+        <w:bCs/>
+      </w:rPr>
+    </w:tblStylePr>
+    <w:tblStylePr w:type="band1Vert">
+      <w:tblPr/>
+      <w:tcPr>
+        <w:shd w:val="clear" w:color="auto" w:fill="D9E2F3" w:themeFill="accent1" w:themeFillTint="33"/>
+      </w:tcPr>
+    </w:tblStylePr>
+    <w:tblStylePr w:type="band1Horz">
+      <w:tblPr/>
+      <w:tcPr>
+        <w:shd w:val="clear" w:color="auto" w:fill="D9E2F3" w:themeFill="accent1" w:themeFillTint="33"/>
+      </w:tcPr>
+    </w:tblStylePr>
+  </w:style>
 </w:styles>
 </file>
 
@@ -3276,7 +4056,7 @@
 </file>
 
 <file path=customXml/itemProps1.xml><?xml version="1.0" encoding="utf-8"?>
-<ds:datastoreItem xmlns:ds="http://schemas.openxmlformats.org/officeDocument/2006/customXml" ds:itemID="{7F78BB4C-D267-4FDE-BBFE-A54F1F6174C5}">
+<ds:datastoreItem xmlns:ds="http://schemas.openxmlformats.org/officeDocument/2006/customXml" ds:itemID="{E7B10EE0-1ABF-4F5C-B5AA-D33591646BAB}">
   <ds:schemaRefs>
     <ds:schemaRef ds:uri="http://schemas.openxmlformats.org/officeDocument/2006/bibliography"/>
   </ds:schemaRefs>

</xml_diff>

<commit_message>
Gecontroleerd op spelling en grammatica. Plan is klaar om ingeleverd te worden.
</commit_message>
<xml_diff>
--- a/Werkplan/Werkplan PVRE.docx
+++ b/Werkplan/Werkplan PVRE.docx
@@ -268,7 +268,7 @@
           <w:r>
             <w:fldChar w:fldCharType="separate"/>
           </w:r>
-          <w:hyperlink w:anchor="_Toc499476681" w:history="1">
+          <w:hyperlink w:anchor="_Toc499479942" w:history="1">
             <w:r>
               <w:rPr>
                 <w:rStyle w:val="Hyperlink"/>
@@ -295,7 +295,7 @@
                 <w:noProof/>
                 <w:webHidden/>
               </w:rPr>
-              <w:instrText xml:space="preserve"> PAGEREF _Toc499476681 \h </w:instrText>
+              <w:instrText xml:space="preserve"> PAGEREF _Toc499479942 \h </w:instrText>
             </w:r>
             <w:r>
               <w:rPr>
@@ -338,7 +338,7 @@
               <w:lang w:eastAsia="nl-NL"/>
             </w:rPr>
           </w:pPr>
-          <w:hyperlink w:anchor="_Toc499476682" w:history="1">
+          <w:hyperlink w:anchor="_Toc499479943" w:history="1">
             <w:r>
               <w:rPr>
                 <w:rStyle w:val="Hyperlink"/>
@@ -365,7 +365,7 @@
                 <w:noProof/>
                 <w:webHidden/>
               </w:rPr>
-              <w:instrText xml:space="preserve"> PAGEREF _Toc499476682 \h </w:instrText>
+              <w:instrText xml:space="preserve"> PAGEREF _Toc499479943 \h </w:instrText>
             </w:r>
             <w:r>
               <w:rPr>
@@ -408,7 +408,7 @@
               <w:lang w:eastAsia="nl-NL"/>
             </w:rPr>
           </w:pPr>
-          <w:hyperlink w:anchor="_Toc499476683" w:history="1">
+          <w:hyperlink w:anchor="_Toc499479944" w:history="1">
             <w:r>
               <w:rPr>
                 <w:rStyle w:val="Hyperlink"/>
@@ -435,7 +435,7 @@
                 <w:noProof/>
                 <w:webHidden/>
               </w:rPr>
-              <w:instrText xml:space="preserve"> PAGEREF _Toc499476683 \h </w:instrText>
+              <w:instrText xml:space="preserve"> PAGEREF _Toc499479944 \h </w:instrText>
             </w:r>
             <w:r>
               <w:rPr>
@@ -478,7 +478,7 @@
               <w:lang w:eastAsia="nl-NL"/>
             </w:rPr>
           </w:pPr>
-          <w:hyperlink w:anchor="_Toc499476684" w:history="1">
+          <w:hyperlink w:anchor="_Toc499479945" w:history="1">
             <w:r>
               <w:rPr>
                 <w:rStyle w:val="Hyperlink"/>
@@ -505,7 +505,7 @@
                 <w:noProof/>
                 <w:webHidden/>
               </w:rPr>
-              <w:instrText xml:space="preserve"> PAGEREF _Toc499476684 \h </w:instrText>
+              <w:instrText xml:space="preserve"> PAGEREF _Toc499479945 \h </w:instrText>
             </w:r>
             <w:r>
               <w:rPr>
@@ -548,7 +548,7 @@
               <w:lang w:eastAsia="nl-NL"/>
             </w:rPr>
           </w:pPr>
-          <w:hyperlink w:anchor="_Toc499476685" w:history="1">
+          <w:hyperlink w:anchor="_Toc499479946" w:history="1">
             <w:r>
               <w:rPr>
                 <w:rStyle w:val="Hyperlink"/>
@@ -575,7 +575,7 @@
                 <w:noProof/>
                 <w:webHidden/>
               </w:rPr>
-              <w:instrText xml:space="preserve"> PAGEREF _Toc499476685 \h </w:instrText>
+              <w:instrText xml:space="preserve"> PAGEREF _Toc499479946 \h </w:instrText>
             </w:r>
             <w:r>
               <w:rPr>
@@ -618,7 +618,7 @@
               <w:lang w:eastAsia="nl-NL"/>
             </w:rPr>
           </w:pPr>
-          <w:hyperlink w:anchor="_Toc499476686" w:history="1">
+          <w:hyperlink w:anchor="_Toc499479947" w:history="1">
             <w:r>
               <w:rPr>
                 <w:rStyle w:val="Hyperlink"/>
@@ -645,7 +645,7 @@
                 <w:noProof/>
                 <w:webHidden/>
               </w:rPr>
-              <w:instrText xml:space="preserve"> PAGEREF _Toc499476686 \h </w:instrText>
+              <w:instrText xml:space="preserve"> PAGEREF _Toc499479947 \h </w:instrText>
             </w:r>
             <w:r>
               <w:rPr>
@@ -688,7 +688,7 @@
               <w:lang w:eastAsia="nl-NL"/>
             </w:rPr>
           </w:pPr>
-          <w:hyperlink w:anchor="_Toc499476687" w:history="1">
+          <w:hyperlink w:anchor="_Toc499479948" w:history="1">
             <w:r>
               <w:rPr>
                 <w:rStyle w:val="Hyperlink"/>
@@ -715,7 +715,7 @@
                 <w:noProof/>
                 <w:webHidden/>
               </w:rPr>
-              <w:instrText xml:space="preserve"> PAGEREF _Toc499476687 \h </w:instrText>
+              <w:instrText xml:space="preserve"> PAGEREF _Toc499479948 \h </w:instrText>
             </w:r>
             <w:r>
               <w:rPr>
@@ -758,7 +758,7 @@
               <w:lang w:eastAsia="nl-NL"/>
             </w:rPr>
           </w:pPr>
-          <w:hyperlink w:anchor="_Toc499476688" w:history="1">
+          <w:hyperlink w:anchor="_Toc499479949" w:history="1">
             <w:r>
               <w:rPr>
                 <w:rStyle w:val="Hyperlink"/>
@@ -785,7 +785,7 @@
                 <w:noProof/>
                 <w:webHidden/>
               </w:rPr>
-              <w:instrText xml:space="preserve"> PAGEREF _Toc499476688 \h </w:instrText>
+              <w:instrText xml:space="preserve"> PAGEREF _Toc499479949 \h </w:instrText>
             </w:r>
             <w:r>
               <w:rPr>
@@ -828,7 +828,7 @@
               <w:lang w:eastAsia="nl-NL"/>
             </w:rPr>
           </w:pPr>
-          <w:hyperlink w:anchor="_Toc499476689" w:history="1">
+          <w:hyperlink w:anchor="_Toc499479950" w:history="1">
             <w:r>
               <w:rPr>
                 <w:rStyle w:val="Hyperlink"/>
@@ -855,7 +855,7 @@
                 <w:noProof/>
                 <w:webHidden/>
               </w:rPr>
-              <w:instrText xml:space="preserve"> PAGEREF _Toc499476689 \h </w:instrText>
+              <w:instrText xml:space="preserve"> PAGEREF _Toc499479950 \h </w:instrText>
             </w:r>
             <w:r>
               <w:rPr>
@@ -898,7 +898,7 @@
               <w:lang w:eastAsia="nl-NL"/>
             </w:rPr>
           </w:pPr>
-          <w:hyperlink w:anchor="_Toc499476690" w:history="1">
+          <w:hyperlink w:anchor="_Toc499479951" w:history="1">
             <w:r>
               <w:rPr>
                 <w:rStyle w:val="Hyperlink"/>
@@ -925,7 +925,7 @@
                 <w:noProof/>
                 <w:webHidden/>
               </w:rPr>
-              <w:instrText xml:space="preserve"> PAGEREF _Toc499476690 \h </w:instrText>
+              <w:instrText xml:space="preserve"> PAGEREF _Toc499479951 \h </w:instrText>
             </w:r>
             <w:r>
               <w:rPr>
@@ -968,7 +968,7 @@
               <w:lang w:eastAsia="nl-NL"/>
             </w:rPr>
           </w:pPr>
-          <w:hyperlink w:anchor="_Toc499476691" w:history="1">
+          <w:hyperlink w:anchor="_Toc499479952" w:history="1">
             <w:r>
               <w:rPr>
                 <w:rStyle w:val="Hyperlink"/>
@@ -995,7 +995,7 @@
                 <w:noProof/>
                 <w:webHidden/>
               </w:rPr>
-              <w:instrText xml:space="preserve"> PAGEREF _Toc499476691 \h </w:instrText>
+              <w:instrText xml:space="preserve"> PAGEREF _Toc499479952 \h </w:instrText>
             </w:r>
             <w:r>
               <w:rPr>
@@ -1045,20 +1045,19 @@
         </w:rPr>
       </w:pPr>
     </w:p>
+    <w:p/>
     <w:p>
       <w:bookmarkStart w:id="0" w:name="_GoBack"/>
       <w:bookmarkEnd w:id="0"/>
+      <w:r>
+        <w:br w:type="page"/>
+      </w:r>
     </w:p>
     <w:p>
-      <w:r>
-        <w:br w:type="page"/>
-      </w:r>
-    </w:p>
-    <w:p>
       <w:pPr>
         <w:pStyle w:val="Kop1"/>
       </w:pPr>
-      <w:bookmarkStart w:id="1" w:name="_Toc499476681"/>
+      <w:bookmarkStart w:id="1" w:name="_Toc499479942"/>
       <w:r>
         <w:lastRenderedPageBreak/>
         <w:t>1. Projectbeschrijving</w:t>
@@ -1069,7 +1068,7 @@
       <w:pPr>
         <w:pStyle w:val="Kop2"/>
       </w:pPr>
-      <w:bookmarkStart w:id="2" w:name="_Toc499476682"/>
+      <w:bookmarkStart w:id="2" w:name="_Toc499479943"/>
       <w:r>
         <w:t>1.1 Aanleiding</w:t>
       </w:r>
@@ -1108,7 +1107,7 @@
       <w:pPr>
         <w:pStyle w:val="Kop2"/>
       </w:pPr>
-      <w:bookmarkStart w:id="3" w:name="_Toc499476683"/>
+      <w:bookmarkStart w:id="3" w:name="_Toc499479944"/>
       <w:r>
         <w:t>1.2 Beschrijving van de inhoud</w:t>
       </w:r>
@@ -1163,7 +1162,7 @@
       <w:pPr>
         <w:pStyle w:val="Kop2"/>
       </w:pPr>
-      <w:bookmarkStart w:id="4" w:name="_Toc499476684"/>
+      <w:bookmarkStart w:id="4" w:name="_Toc499479945"/>
       <w:r>
         <w:t>1.3</w:t>
       </w:r>
@@ -1188,7 +1187,7 @@
       <w:pPr>
         <w:pStyle w:val="Kop2"/>
       </w:pPr>
-      <w:bookmarkStart w:id="5" w:name="_Toc499476685"/>
+      <w:bookmarkStart w:id="5" w:name="_Toc499479946"/>
       <w:r>
         <w:t>1.4 Eisen en deadlines</w:t>
       </w:r>
@@ -1211,15 +1210,7 @@
         <w:t xml:space="preserve"> naar een positief resultaat. </w:t>
       </w:r>
       <w:r>
-        <w:t xml:space="preserve">De voortgang van de documenten wordt bijgehouden in het programma </w:t>
-      </w:r>
-      <w:proofErr w:type="spellStart"/>
-      <w:r>
-        <w:t>Trello</w:t>
-      </w:r>
-      <w:proofErr w:type="spellEnd"/>
-      <w:r>
-        <w:t xml:space="preserve">, zodat ieder project lid op de hoogte blijft van de status. </w:t>
+        <w:t xml:space="preserve">De voortgang van de documenten wordt bijgehouden in het programma Trello, zodat ieder project lid op de hoogte blijft van de status. </w:t>
       </w:r>
       <w:r>
         <w:br w:type="page"/>
@@ -1229,7 +1220,7 @@
       <w:pPr>
         <w:pStyle w:val="Kop1"/>
       </w:pPr>
-      <w:bookmarkStart w:id="6" w:name="_Toc499476686"/>
+      <w:bookmarkStart w:id="6" w:name="_Toc499479947"/>
       <w:r>
         <w:lastRenderedPageBreak/>
         <w:t>2. Activiteitenbeschrijving</w:t>
@@ -1240,7 +1231,7 @@
       <w:pPr>
         <w:pStyle w:val="Kop2"/>
       </w:pPr>
-      <w:bookmarkStart w:id="7" w:name="_Toc499476687"/>
+      <w:bookmarkStart w:id="7" w:name="_Toc499479948"/>
       <w:r>
         <w:t>2.1 De taken</w:t>
       </w:r>
@@ -1257,31 +1248,19 @@
     </w:p>
     <w:p>
       <w:r>
-        <w:t xml:space="preserve">Om de wireframes te maken moet er eerst onderzoek gedaan worden over welke pagina’s belangrijk zijn om uit te werken. Dit wordt met de groep samen gedaan. Als het duidelijk is welke pagina’s we allemaal moeten uit werken gaan we de pagina’s verdelen onder de projectgroep zodat iedereen een deel maakt. Bij het maken van de wireframes worden er concrete afspraken gemaakt hoe we de </w:t>
-      </w:r>
-      <w:proofErr w:type="spellStart"/>
-      <w:r>
-        <w:t>layout</w:t>
-      </w:r>
-      <w:proofErr w:type="spellEnd"/>
-      <w:r>
-        <w:t xml:space="preserve"> gaan uitwerken. Het uiterlijk van de header en de </w:t>
-      </w:r>
-      <w:proofErr w:type="spellStart"/>
-      <w:r>
-        <w:t>footer</w:t>
-      </w:r>
-      <w:proofErr w:type="spellEnd"/>
-      <w:r>
-        <w:t xml:space="preserve"> moet bijvoorbeeld bij elke </w:t>
-      </w:r>
-      <w:proofErr w:type="spellStart"/>
-      <w:r>
-        <w:t>wireframe</w:t>
-      </w:r>
-      <w:proofErr w:type="spellEnd"/>
-      <w:r>
-        <w:t xml:space="preserve"> hetzelfde zijn.</w:t>
+        <w:t xml:space="preserve">Om de wireframes te maken moet er eerst onderzoek gedaan worden over welke pagina’s belangrijk zijn om uit te werken. Dit wordt met de groep </w:t>
+      </w:r>
+      <w:r>
+        <w:t>samengedaan</w:t>
+      </w:r>
+      <w:r>
+        <w:t xml:space="preserve">. Als het duidelijk is welke pagina’s we allemaal moeten uit werken gaan we de pagina’s verdelen onder de projectgroep zodat iedereen een deel maakt. Bij het maken van de wireframes worden er concrete afspraken gemaakt hoe we de </w:t>
+      </w:r>
+      <w:r>
+        <w:t>lay-out</w:t>
+      </w:r>
+      <w:r>
+        <w:t xml:space="preserve"> gaan uitwerken. Het uiterlijk van de header en de footer moet bijvoorbeeld bij elke wireframe hetzelfde zijn.</w:t>
       </w:r>
     </w:p>
     <w:p>
@@ -1298,13 +1277,11 @@
       </w:r>
     </w:p>
     <w:p/>
-    <w:p/>
-    <w:p/>
     <w:p>
       <w:pPr>
         <w:pStyle w:val="Kop2"/>
       </w:pPr>
-      <w:bookmarkStart w:id="8" w:name="_Toc499476688"/>
+      <w:bookmarkStart w:id="8" w:name="_Toc499479949"/>
       <w:r>
         <w:t>2.</w:t>
       </w:r>
@@ -1318,23 +1295,7 @@
     </w:p>
     <w:p>
       <w:r>
-        <w:t xml:space="preserve">De taken die wij als groep moeten uitvoeren hebben we gezet in </w:t>
-      </w:r>
-      <w:proofErr w:type="spellStart"/>
-      <w:r>
-        <w:t>Trello</w:t>
-      </w:r>
-      <w:proofErr w:type="spellEnd"/>
-      <w:r>
-        <w:t xml:space="preserve">. </w:t>
-      </w:r>
-      <w:proofErr w:type="spellStart"/>
-      <w:r>
-        <w:t>Trello</w:t>
-      </w:r>
-      <w:proofErr w:type="spellEnd"/>
-      <w:r>
-        <w:t xml:space="preserve"> is een bord waar je verschillende taken aan kan maken en die kan je dan aanwijzen aan een persoon. Je kan bij de beschrijving van elk item ook in details erbij zetten wat het item precies inhoud en je kan dan bijvoorbeeld ook een checklist toevoegen. Bijna alle taken doen wij met de groep samen omdat dit het beste werkt dus het is niet dat er een taak aan 1 persoon wordt gekoppeld.</w:t>
+        <w:t>De taken die wij als groep moeten uitvoeren hebben we gezet in Trello. Trello is een bord waar je verschillende taken aan kan maken en die kan je dan aanwijzen aan een persoon. Je kan bij de beschrijving van elk item ook in details erbij zetten wat het item precies inhoud en je kan dan bijvoorbeeld ook een checklist toevoegen. Bijna alle taken doen wij met de groep samen omdat dit het beste werkt dus het is niet dat er een taak aan 1 persoon wordt gekoppeld.</w:t>
       </w:r>
     </w:p>
     <w:p>
@@ -1397,28 +1358,14 @@
         <w:rPr>
           <w:i/>
         </w:rPr>
-        <w:t xml:space="preserve">Afbeelding 1: </w:t>
-      </w:r>
-      <w:proofErr w:type="spellStart"/>
-      <w:r>
-        <w:rPr>
-          <w:i/>
-        </w:rPr>
-        <w:t>Trello</w:t>
-      </w:r>
-      <w:proofErr w:type="spellEnd"/>
-      <w:r>
-        <w:rPr>
-          <w:i/>
-        </w:rPr>
-        <w:t xml:space="preserve"> bord</w:t>
+        <w:t>Afbeelding 1: Trello bord</w:t>
       </w:r>
     </w:p>
     <w:p>
       <w:pPr>
         <w:pStyle w:val="Kop1"/>
       </w:pPr>
-      <w:bookmarkStart w:id="9" w:name="_Toc499476689"/>
+      <w:bookmarkStart w:id="9" w:name="_Toc499479950"/>
       <w:r>
         <w:lastRenderedPageBreak/>
         <w:t>3. Planning van het project</w:t>
@@ -1429,7 +1376,7 @@
       <w:pPr>
         <w:pStyle w:val="Kop2"/>
       </w:pPr>
-      <w:bookmarkStart w:id="10" w:name="_Toc499476690"/>
+      <w:bookmarkStart w:id="10" w:name="_Toc499479951"/>
       <w:r>
         <w:t>3.1 Deadlines</w:t>
       </w:r>
@@ -1682,7 +1629,7 @@
       <w:pPr>
         <w:pStyle w:val="Kop2"/>
       </w:pPr>
-      <w:bookmarkStart w:id="11" w:name="_Toc499476691"/>
+      <w:bookmarkStart w:id="11" w:name="_Toc499479952"/>
       <w:r>
         <w:t>3.2 De activiteiten</w:t>
       </w:r>
@@ -1690,15 +1637,7 @@
     </w:p>
     <w:p>
       <w:r>
-        <w:t xml:space="preserve">Er zijn verschillende activiteiten die uitgevoerd moeten worden voor dit project. Deze taken hebben we in </w:t>
-      </w:r>
-      <w:proofErr w:type="spellStart"/>
-      <w:r>
-        <w:t>Trello</w:t>
-      </w:r>
-      <w:proofErr w:type="spellEnd"/>
-      <w:r>
-        <w:t xml:space="preserve"> gezet zodat we een duidelijk overzicht hebben van wat er nog moet gebeuren.</w:t>
+        <w:t>Er zijn verschillende activiteiten die uitgevoerd moeten worden voor dit project. Deze taken hebben we in Trello gezet zodat we een duidelijk overzicht hebben van wat er nog moet gebeuren.</w:t>
       </w:r>
     </w:p>
     <w:p>
@@ -1708,7 +1647,7 @@
     </w:p>
     <w:tbl>
       <w:tblPr>
-        <w:tblStyle w:val="Rastertabel4-Accent1"/>
+        <w:tblStyle w:val="Rastertabel4-Accent3"/>
         <w:tblW w:w="0" w:type="auto"/>
         <w:tblLook w:val="04A0" w:firstRow="1" w:lastRow="0" w:firstColumn="1" w:lastColumn="0" w:noHBand="0" w:noVBand="1"/>
       </w:tblPr>
@@ -1920,7 +1859,13 @@
               <w:cnfStyle w:val="000000100000" w:firstRow="0" w:lastRow="0" w:firstColumn="0" w:lastColumn="0" w:oddVBand="0" w:evenVBand="0" w:oddHBand="1" w:evenHBand="0" w:firstRowFirstColumn="0" w:firstRowLastColumn="0" w:lastRowFirstColumn="0" w:lastRowLastColumn="0"/>
             </w:pPr>
             <w:r>
-              <w:t>In het samenwerkingscontract worden alle afspraken in gezet die worden afgesproken binnen de groep zodat iedereen daar aan gaat houden en de samenwerking goed verloopt.</w:t>
+              <w:t xml:space="preserve">In het samenwerkingscontract worden alle afspraken in gezet die worden afgesproken binnen de groep zodat iedereen </w:t>
+            </w:r>
+            <w:r>
+              <w:t>daaraan</w:t>
+            </w:r>
+            <w:r>
+              <w:t xml:space="preserve"> gaat houden en de samenwerking goed verloopt.</w:t>
             </w:r>
           </w:p>
         </w:tc>
@@ -2046,11 +1991,9 @@
             <w:tcW w:w="2420" w:type="dxa"/>
           </w:tcPr>
           <w:p>
-            <w:proofErr w:type="spellStart"/>
-            <w:r>
-              <w:t>Wireframes</w:t>
-            </w:r>
-            <w:proofErr w:type="spellEnd"/>
+            <w:r>
+              <w:t>WIRE frames</w:t>
+            </w:r>
             <w:r>
               <w:t xml:space="preserve"> maken</w:t>
             </w:r>
@@ -2064,13 +2007,8 @@
             <w:pPr>
               <w:cnfStyle w:val="000000100000" w:firstRow="0" w:lastRow="0" w:firstColumn="0" w:lastColumn="0" w:oddVBand="0" w:evenVBand="0" w:oddHBand="1" w:evenHBand="0" w:firstRowFirstColumn="0" w:firstRowLastColumn="0" w:lastRowFirstColumn="0" w:lastRowLastColumn="0"/>
             </w:pPr>
-            <w:proofErr w:type="spellStart"/>
-            <w:r>
-              <w:t>Wireframes</w:t>
-            </w:r>
-            <w:proofErr w:type="spellEnd"/>
-            <w:r>
-              <w:t xml:space="preserve"> worden gemaakt om het uiterlijk weer te geven van de webshop</w:t>
+            <w:r>
+              <w:t>Wireframes worden gemaakt om het uiterlijk weer te geven van de webshop</w:t>
             </w:r>
           </w:p>
         </w:tc>
@@ -2124,13 +2062,8 @@
             <w:tcW w:w="2420" w:type="dxa"/>
           </w:tcPr>
           <w:p>
-            <w:proofErr w:type="spellStart"/>
-            <w:r>
-              <w:t>Use</w:t>
-            </w:r>
-            <w:proofErr w:type="spellEnd"/>
-            <w:r>
-              <w:t xml:space="preserve"> cases maken</w:t>
+            <w:r>
+              <w:t>Use cases maken</w:t>
             </w:r>
           </w:p>
         </w:tc>
@@ -2142,13 +2075,8 @@
             <w:pPr>
               <w:cnfStyle w:val="000000000000" w:firstRow="0" w:lastRow="0" w:firstColumn="0" w:lastColumn="0" w:oddVBand="0" w:evenVBand="0" w:oddHBand="0" w:evenHBand="0" w:firstRowFirstColumn="0" w:firstRowLastColumn="0" w:lastRowFirstColumn="0" w:lastRowLastColumn="0"/>
             </w:pPr>
-            <w:proofErr w:type="spellStart"/>
-            <w:r>
-              <w:t>Use</w:t>
-            </w:r>
-            <w:proofErr w:type="spellEnd"/>
-            <w:r>
-              <w:t xml:space="preserve"> cases worden gebruikt om de functionaliteiten weer te geven</w:t>
+            <w:r>
+              <w:t>Use cases worden gebruikt om de functionaliteiten weer te geven</w:t>
             </w:r>
           </w:p>
         </w:tc>
@@ -2205,13 +2133,8 @@
             <w:tcW w:w="2420" w:type="dxa"/>
           </w:tcPr>
           <w:p>
-            <w:proofErr w:type="spellStart"/>
-            <w:r>
-              <w:t>ERD’s</w:t>
-            </w:r>
-            <w:proofErr w:type="spellEnd"/>
-            <w:r>
-              <w:t xml:space="preserve"> maken</w:t>
+            <w:r>
+              <w:t>ERD’s maken</w:t>
             </w:r>
           </w:p>
         </w:tc>
@@ -2223,13 +2146,8 @@
             <w:pPr>
               <w:cnfStyle w:val="000000100000" w:firstRow="0" w:lastRow="0" w:firstColumn="0" w:lastColumn="0" w:oddVBand="0" w:evenVBand="0" w:oddHBand="1" w:evenHBand="0" w:firstRowFirstColumn="0" w:firstRowLastColumn="0" w:lastRowFirstColumn="0" w:lastRowLastColumn="0"/>
             </w:pPr>
-            <w:proofErr w:type="spellStart"/>
-            <w:r>
-              <w:t>ERD’s</w:t>
-            </w:r>
-            <w:proofErr w:type="spellEnd"/>
-            <w:r>
-              <w:t xml:space="preserve"> worden gebruikt om de gegevens van de webshop weer te geven</w:t>
+            <w:r>
+              <w:t>ERD’s worden gebruikt om de gegevens van de webshop weer te geven</w:t>
             </w:r>
           </w:p>
         </w:tc>
@@ -2297,31 +2215,7 @@
               <w:cnfStyle w:val="000000000000" w:firstRow="0" w:lastRow="0" w:firstColumn="0" w:lastColumn="0" w:oddVBand="0" w:evenVBand="0" w:oddHBand="0" w:evenHBand="0" w:firstRowFirstColumn="0" w:firstRowLastColumn="0" w:lastRowFirstColumn="0" w:lastRowLastColumn="0"/>
             </w:pPr>
             <w:r>
-              <w:t xml:space="preserve">In het eindverslag worden de </w:t>
-            </w:r>
-            <w:proofErr w:type="spellStart"/>
-            <w:r>
-              <w:t>wireframes</w:t>
-            </w:r>
-            <w:proofErr w:type="spellEnd"/>
-            <w:r>
-              <w:t xml:space="preserve">, </w:t>
-            </w:r>
-            <w:proofErr w:type="spellStart"/>
-            <w:r>
-              <w:t>use</w:t>
-            </w:r>
-            <w:proofErr w:type="spellEnd"/>
-            <w:r>
-              <w:t xml:space="preserve"> cases en </w:t>
-            </w:r>
-            <w:proofErr w:type="spellStart"/>
-            <w:r>
-              <w:t>ERD’s</w:t>
-            </w:r>
-            <w:proofErr w:type="spellEnd"/>
-            <w:r>
-              <w:t xml:space="preserve"> samengevoegd en er uitleg bij gegeven zodat het 1 geheel wordt.</w:t>
+              <w:t>In het eindverslag worden de wireframes, use cases en ERD’s samengevoegd en er uitleg bij gegeven zodat het 1 geheel wordt.</w:t>
             </w:r>
           </w:p>
         </w:tc>
@@ -2418,6 +2312,7 @@
         <w:docPartUnique/>
       </w:docPartObj>
     </w:sdtPr>
+    <w:sdtEndPr/>
     <w:sdtContent>
       <w:p>
         <w:pPr>
@@ -2437,7 +2332,7 @@
           <w:rPr>
             <w:noProof/>
           </w:rPr>
-          <w:t>5</w:t>
+          <w:t>2</w:t>
         </w:r>
         <w:r>
           <w:fldChar w:fldCharType="end"/>
@@ -3753,6 +3648,82 @@
       </w:tcPr>
     </w:tblStylePr>
   </w:style>
+  <w:style w:type="table" w:styleId="Rastertabel4-Accent3">
+    <w:name w:val="Grid Table 4 Accent 3"/>
+    <w:basedOn w:val="Standaardtabel"/>
+    <w:uiPriority w:val="49"/>
+    <w:rsid w:val="00115720"/>
+    <w:pPr>
+      <w:spacing w:after="0" w:line="240" w:lineRule="auto"/>
+    </w:pPr>
+    <w:tblPr>
+      <w:tblStyleRowBandSize w:val="1"/>
+      <w:tblStyleColBandSize w:val="1"/>
+      <w:tblBorders>
+        <w:top w:val="single" w:sz="4" w:space="0" w:color="C9C9C9" w:themeColor="accent3" w:themeTint="99"/>
+        <w:left w:val="single" w:sz="4" w:space="0" w:color="C9C9C9" w:themeColor="accent3" w:themeTint="99"/>
+        <w:bottom w:val="single" w:sz="4" w:space="0" w:color="C9C9C9" w:themeColor="accent3" w:themeTint="99"/>
+        <w:right w:val="single" w:sz="4" w:space="0" w:color="C9C9C9" w:themeColor="accent3" w:themeTint="99"/>
+        <w:insideH w:val="single" w:sz="4" w:space="0" w:color="C9C9C9" w:themeColor="accent3" w:themeTint="99"/>
+        <w:insideV w:val="single" w:sz="4" w:space="0" w:color="C9C9C9" w:themeColor="accent3" w:themeTint="99"/>
+      </w:tblBorders>
+    </w:tblPr>
+    <w:tblStylePr w:type="firstRow">
+      <w:rPr>
+        <w:b/>
+        <w:bCs/>
+        <w:color w:val="FFFFFF" w:themeColor="background1"/>
+      </w:rPr>
+      <w:tblPr/>
+      <w:tcPr>
+        <w:tcBorders>
+          <w:top w:val="single" w:sz="4" w:space="0" w:color="A5A5A5" w:themeColor="accent3"/>
+          <w:left w:val="single" w:sz="4" w:space="0" w:color="A5A5A5" w:themeColor="accent3"/>
+          <w:bottom w:val="single" w:sz="4" w:space="0" w:color="A5A5A5" w:themeColor="accent3"/>
+          <w:right w:val="single" w:sz="4" w:space="0" w:color="A5A5A5" w:themeColor="accent3"/>
+          <w:insideH w:val="nil"/>
+          <w:insideV w:val="nil"/>
+        </w:tcBorders>
+        <w:shd w:val="clear" w:color="auto" w:fill="A5A5A5" w:themeFill="accent3"/>
+      </w:tcPr>
+    </w:tblStylePr>
+    <w:tblStylePr w:type="lastRow">
+      <w:rPr>
+        <w:b/>
+        <w:bCs/>
+      </w:rPr>
+      <w:tblPr/>
+      <w:tcPr>
+        <w:tcBorders>
+          <w:top w:val="double" w:sz="4" w:space="0" w:color="A5A5A5" w:themeColor="accent3"/>
+        </w:tcBorders>
+      </w:tcPr>
+    </w:tblStylePr>
+    <w:tblStylePr w:type="firstCol">
+      <w:rPr>
+        <w:b/>
+        <w:bCs/>
+      </w:rPr>
+    </w:tblStylePr>
+    <w:tblStylePr w:type="lastCol">
+      <w:rPr>
+        <w:b/>
+        <w:bCs/>
+      </w:rPr>
+    </w:tblStylePr>
+    <w:tblStylePr w:type="band1Vert">
+      <w:tblPr/>
+      <w:tcPr>
+        <w:shd w:val="clear" w:color="auto" w:fill="EDEDED" w:themeFill="accent3" w:themeFillTint="33"/>
+      </w:tcPr>
+    </w:tblStylePr>
+    <w:tblStylePr w:type="band1Horz">
+      <w:tblPr/>
+      <w:tcPr>
+        <w:shd w:val="clear" w:color="auto" w:fill="EDEDED" w:themeFill="accent3" w:themeFillTint="33"/>
+      </w:tcPr>
+    </w:tblStylePr>
+  </w:style>
 </w:styles>
 </file>
 
@@ -4056,7 +4027,7 @@
 </file>
 
 <file path=customXml/itemProps1.xml><?xml version="1.0" encoding="utf-8"?>
-<ds:datastoreItem xmlns:ds="http://schemas.openxmlformats.org/officeDocument/2006/customXml" ds:itemID="{E7B10EE0-1ABF-4F5C-B5AA-D33591646BAB}">
+<ds:datastoreItem xmlns:ds="http://schemas.openxmlformats.org/officeDocument/2006/customXml" ds:itemID="{B1DC4CE3-B434-4613-9DCC-EC1C1298779F}">
   <ds:schemaRefs>
     <ds:schemaRef ds:uri="http://schemas.openxmlformats.org/officeDocument/2006/bibliography"/>
   </ds:schemaRefs>

</xml_diff>